<commit_message>
Texto TCC adicionado - V01
</commit_message>
<xml_diff>
--- a/Documentation/Template TCC - MBA USP ESALQ_MatheusSozza.docx
+++ b/Documentation/Template TCC - MBA USP ESALQ_MatheusSozza.docx
@@ -2183,14 +2183,27 @@
       <w:r>
         <w:t xml:space="preserve">Figura </w:t>
       </w:r>
-      <w:fldSimple w:instr=" SEQ Figura \* ARABIC ">
-        <w:r>
-          <w:rPr>
-            <w:noProof/>
-          </w:rPr>
-          <w:t>1</w:t>
-        </w:r>
-      </w:fldSimple>
+      <w:r>
+        <w:fldChar w:fldCharType="begin"/>
+      </w:r>
+      <w:r>
+        <w:instrText xml:space="preserve"> SEQ Figura \* ARABIC </w:instrText>
+      </w:r>
+      <w:r>
+        <w:fldChar w:fldCharType="separate"/>
+      </w:r>
+      <w:r>
+        <w:rPr>
+          <w:noProof/>
+        </w:rPr>
+        <w:t>1</w:t>
+      </w:r>
+      <w:r>
+        <w:rPr>
+          <w:noProof/>
+        </w:rPr>
+        <w:fldChar w:fldCharType="end"/>
+      </w:r>
       <w:bookmarkEnd w:id="16"/>
       <w:r>
         <w:t xml:space="preserve">. Demonstração gráfica do processo de </w:t>
@@ -2411,14 +2424,27 @@
             <w:r>
               <w:t>(</w:t>
             </w:r>
-            <w:fldSimple w:instr=" SEQ ( \* ARABIC ">
-              <w:r>
-                <w:rPr>
-                  <w:noProof/>
-                </w:rPr>
-                <w:t>1</w:t>
-              </w:r>
-            </w:fldSimple>
+            <w:r>
+              <w:fldChar w:fldCharType="begin"/>
+            </w:r>
+            <w:r>
+              <w:instrText xml:space="preserve"> SEQ ( \* ARABIC </w:instrText>
+            </w:r>
+            <w:r>
+              <w:fldChar w:fldCharType="separate"/>
+            </w:r>
+            <w:r>
+              <w:rPr>
+                <w:noProof/>
+              </w:rPr>
+              <w:t>1</w:t>
+            </w:r>
+            <w:r>
+              <w:rPr>
+                <w:noProof/>
+              </w:rPr>
+              <w:fldChar w:fldCharType="end"/>
+            </w:r>
             <w:r>
               <w:t>)</w:t>
             </w:r>
@@ -3071,14 +3097,27 @@
       <w:r>
         <w:t xml:space="preserve">Figura </w:t>
       </w:r>
-      <w:fldSimple w:instr=" SEQ Figura \* ARABIC ">
-        <w:r>
-          <w:rPr>
-            <w:noProof/>
-          </w:rPr>
-          <w:t>2</w:t>
-        </w:r>
-      </w:fldSimple>
+      <w:r>
+        <w:fldChar w:fldCharType="begin"/>
+      </w:r>
+      <w:r>
+        <w:instrText xml:space="preserve"> SEQ Figura \* ARABIC </w:instrText>
+      </w:r>
+      <w:r>
+        <w:fldChar w:fldCharType="separate"/>
+      </w:r>
+      <w:r>
+        <w:rPr>
+          <w:noProof/>
+        </w:rPr>
+        <w:t>2</w:t>
+      </w:r>
+      <w:r>
+        <w:rPr>
+          <w:noProof/>
+        </w:rPr>
+        <w:fldChar w:fldCharType="end"/>
+      </w:r>
       <w:bookmarkEnd w:id="18"/>
       <w:r>
         <w:t>. Representação de um mesmo sinal no domínio do tempo (esq.) e por meio de um espectrograma tempo-frequência (dir.)</w:t>
@@ -3361,14 +3400,27 @@
             <w:r>
               <w:t>(</w:t>
             </w:r>
-            <w:fldSimple w:instr=" SEQ ( \* ARABIC ">
-              <w:r>
-                <w:rPr>
-                  <w:noProof/>
-                </w:rPr>
-                <w:t>2</w:t>
-              </w:r>
-            </w:fldSimple>
+            <w:r>
+              <w:fldChar w:fldCharType="begin"/>
+            </w:r>
+            <w:r>
+              <w:instrText xml:space="preserve"> SEQ ( \* ARABIC </w:instrText>
+            </w:r>
+            <w:r>
+              <w:fldChar w:fldCharType="separate"/>
+            </w:r>
+            <w:r>
+              <w:rPr>
+                <w:noProof/>
+              </w:rPr>
+              <w:t>2</w:t>
+            </w:r>
+            <w:r>
+              <w:rPr>
+                <w:noProof/>
+              </w:rPr>
+              <w:fldChar w:fldCharType="end"/>
+            </w:r>
             <w:r>
               <w:t>)</w:t>
             </w:r>
@@ -3459,14 +3511,27 @@
       <w:r>
         <w:t xml:space="preserve">Figura </w:t>
       </w:r>
-      <w:fldSimple w:instr=" SEQ Figura \* ARABIC ">
-        <w:r>
-          <w:rPr>
-            <w:noProof/>
-          </w:rPr>
-          <w:t>3</w:t>
-        </w:r>
-      </w:fldSimple>
+      <w:r>
+        <w:fldChar w:fldCharType="begin"/>
+      </w:r>
+      <w:r>
+        <w:instrText xml:space="preserve"> SEQ Figura \* ARABIC </w:instrText>
+      </w:r>
+      <w:r>
+        <w:fldChar w:fldCharType="separate"/>
+      </w:r>
+      <w:r>
+        <w:rPr>
+          <w:noProof/>
+        </w:rPr>
+        <w:t>3</w:t>
+      </w:r>
+      <w:r>
+        <w:rPr>
+          <w:noProof/>
+        </w:rPr>
+        <w:fldChar w:fldCharType="end"/>
+      </w:r>
       <w:bookmarkEnd w:id="20"/>
       <w:r>
         <w:t>. Demonstração gráfica da relação entre escala de frequências convencional e escala Mel</w:t>
@@ -3920,14 +3985,27 @@
       <w:r>
         <w:t xml:space="preserve">Figura </w:t>
       </w:r>
-      <w:fldSimple w:instr=" SEQ Figura \* ARABIC ">
-        <w:r>
-          <w:rPr>
-            <w:noProof/>
-          </w:rPr>
-          <w:t>4</w:t>
-        </w:r>
-      </w:fldSimple>
+      <w:r>
+        <w:fldChar w:fldCharType="begin"/>
+      </w:r>
+      <w:r>
+        <w:instrText xml:space="preserve"> SEQ Figura \* ARABIC </w:instrText>
+      </w:r>
+      <w:r>
+        <w:fldChar w:fldCharType="separate"/>
+      </w:r>
+      <w:r>
+        <w:rPr>
+          <w:noProof/>
+        </w:rPr>
+        <w:t>4</w:t>
+      </w:r>
+      <w:r>
+        <w:rPr>
+          <w:noProof/>
+        </w:rPr>
+        <w:fldChar w:fldCharType="end"/>
+      </w:r>
       <w:bookmarkEnd w:id="21"/>
       <w:r>
         <w:t xml:space="preserve">. Demonstração da segmentação de um sinal de </w:t>
@@ -4225,14 +4303,27 @@
             <w:r>
               <w:t>(</w:t>
             </w:r>
-            <w:fldSimple w:instr=" SEQ ( \* ARABIC ">
-              <w:r>
-                <w:rPr>
-                  <w:noProof/>
-                </w:rPr>
-                <w:t>3</w:t>
-              </w:r>
-            </w:fldSimple>
+            <w:r>
+              <w:fldChar w:fldCharType="begin"/>
+            </w:r>
+            <w:r>
+              <w:instrText xml:space="preserve"> SEQ ( \* ARABIC </w:instrText>
+            </w:r>
+            <w:r>
+              <w:fldChar w:fldCharType="separate"/>
+            </w:r>
+            <w:r>
+              <w:rPr>
+                <w:noProof/>
+              </w:rPr>
+              <w:t>3</w:t>
+            </w:r>
+            <w:r>
+              <w:rPr>
+                <w:noProof/>
+              </w:rPr>
+              <w:fldChar w:fldCharType="end"/>
+            </w:r>
             <w:r>
               <w:t>)</w:t>
             </w:r>
@@ -4414,14 +4505,30 @@
       <w:r>
         <w:t xml:space="preserve">Figura </w:t>
       </w:r>
-      <w:fldSimple w:instr=" SEQ Figura \* ARABIC ">
-        <w:r>
-          <w:rPr>
-            <w:noProof/>
-          </w:rPr>
-          <w:t>5</w:t>
-        </w:r>
-      </w:fldSimple>
+      <w:r>
+        <w:fldChar w:fldCharType="begin"/>
+      </w:r>
+      <w:r>
+        <w:instrText xml:space="preserve"> SEQ Figura</w:instrText>
+      </w:r>
+      <w:r>
+        <w:instrText xml:space="preserve"> \* ARABIC </w:instrText>
+      </w:r>
+      <w:r>
+        <w:fldChar w:fldCharType="separate"/>
+      </w:r>
+      <w:r>
+        <w:rPr>
+          <w:noProof/>
+        </w:rPr>
+        <w:t>5</w:t>
+      </w:r>
+      <w:r>
+        <w:rPr>
+          <w:noProof/>
+        </w:rPr>
+        <w:fldChar w:fldCharType="end"/>
+      </w:r>
       <w:bookmarkEnd w:id="23"/>
       <w:r>
         <w:t xml:space="preserve">. Exemplo de </w:t>
@@ -4726,14 +4833,27 @@
             <w:r>
               <w:t>(</w:t>
             </w:r>
-            <w:fldSimple w:instr=" SEQ ( \* ARABIC ">
-              <w:r>
-                <w:rPr>
-                  <w:noProof/>
-                </w:rPr>
-                <w:t>4</w:t>
-              </w:r>
-            </w:fldSimple>
+            <w:r>
+              <w:fldChar w:fldCharType="begin"/>
+            </w:r>
+            <w:r>
+              <w:instrText xml:space="preserve"> SEQ ( \* ARABIC </w:instrText>
+            </w:r>
+            <w:r>
+              <w:fldChar w:fldCharType="separate"/>
+            </w:r>
+            <w:r>
+              <w:rPr>
+                <w:noProof/>
+              </w:rPr>
+              <w:t>4</w:t>
+            </w:r>
+            <w:r>
+              <w:rPr>
+                <w:noProof/>
+              </w:rPr>
+              <w:fldChar w:fldCharType="end"/>
+            </w:r>
             <w:r>
               <w:t>)</w:t>
             </w:r>
@@ -4972,14 +5092,27 @@
       <w:r>
         <w:t xml:space="preserve">Figura </w:t>
       </w:r>
-      <w:fldSimple w:instr=" SEQ Figura \* ARABIC ">
-        <w:r>
-          <w:rPr>
-            <w:noProof/>
-          </w:rPr>
-          <w:t>6</w:t>
-        </w:r>
-      </w:fldSimple>
+      <w:r>
+        <w:fldChar w:fldCharType="begin"/>
+      </w:r>
+      <w:r>
+        <w:instrText xml:space="preserve"> SEQ Figura \* ARABIC </w:instrText>
+      </w:r>
+      <w:r>
+        <w:fldChar w:fldCharType="separate"/>
+      </w:r>
+      <w:r>
+        <w:rPr>
+          <w:noProof/>
+        </w:rPr>
+        <w:t>6</w:t>
+      </w:r>
+      <w:r>
+        <w:rPr>
+          <w:noProof/>
+        </w:rPr>
+        <w:fldChar w:fldCharType="end"/>
+      </w:r>
       <w:bookmarkEnd w:id="25"/>
       <w:r>
         <w:t>. Sinal antes (acima) e após (abaixo) o processo de “Zero-</w:t>
@@ -5257,14 +5390,27 @@
             <w:r>
               <w:t>(</w:t>
             </w:r>
-            <w:fldSimple w:instr=" SEQ ( \* ARABIC ">
-              <w:r>
-                <w:rPr>
-                  <w:noProof/>
-                </w:rPr>
-                <w:t>5</w:t>
-              </w:r>
-            </w:fldSimple>
+            <w:r>
+              <w:fldChar w:fldCharType="begin"/>
+            </w:r>
+            <w:r>
+              <w:instrText xml:space="preserve"> SEQ ( \* ARABIC </w:instrText>
+            </w:r>
+            <w:r>
+              <w:fldChar w:fldCharType="separate"/>
+            </w:r>
+            <w:r>
+              <w:rPr>
+                <w:noProof/>
+              </w:rPr>
+              <w:t>5</w:t>
+            </w:r>
+            <w:r>
+              <w:rPr>
+                <w:noProof/>
+              </w:rPr>
+              <w:fldChar w:fldCharType="end"/>
+            </w:r>
             <w:r>
               <w:t>)</w:t>
             </w:r>
@@ -5703,14 +5849,27 @@
             <w:r>
               <w:t>(</w:t>
             </w:r>
-            <w:fldSimple w:instr=" SEQ ( \* ARABIC ">
-              <w:r>
-                <w:rPr>
-                  <w:noProof/>
-                </w:rPr>
-                <w:t>6</w:t>
-              </w:r>
-            </w:fldSimple>
+            <w:r>
+              <w:fldChar w:fldCharType="begin"/>
+            </w:r>
+            <w:r>
+              <w:instrText xml:space="preserve"> SEQ ( \* ARABIC </w:instrText>
+            </w:r>
+            <w:r>
+              <w:fldChar w:fldCharType="separate"/>
+            </w:r>
+            <w:r>
+              <w:rPr>
+                <w:noProof/>
+              </w:rPr>
+              <w:t>6</w:t>
+            </w:r>
+            <w:r>
+              <w:rPr>
+                <w:noProof/>
+              </w:rPr>
+              <w:fldChar w:fldCharType="end"/>
+            </w:r>
             <w:r>
               <w:t>)</w:t>
             </w:r>
@@ -5963,14 +6122,27 @@
       <w:r>
         <w:t xml:space="preserve">Figura </w:t>
       </w:r>
-      <w:fldSimple w:instr=" SEQ Figura \* ARABIC ">
-        <w:r>
-          <w:rPr>
-            <w:noProof/>
-          </w:rPr>
-          <w:t>7</w:t>
-        </w:r>
-      </w:fldSimple>
+      <w:r>
+        <w:fldChar w:fldCharType="begin"/>
+      </w:r>
+      <w:r>
+        <w:instrText xml:space="preserve"> SEQ Figura \* ARABIC </w:instrText>
+      </w:r>
+      <w:r>
+        <w:fldChar w:fldCharType="separate"/>
+      </w:r>
+      <w:r>
+        <w:rPr>
+          <w:noProof/>
+        </w:rPr>
+        <w:t>7</w:t>
+      </w:r>
+      <w:r>
+        <w:rPr>
+          <w:noProof/>
+        </w:rPr>
+        <w:fldChar w:fldCharType="end"/>
+      </w:r>
       <w:bookmarkEnd w:id="28"/>
       <w:r>
         <w:t xml:space="preserve">. Espectrograma de potências resultante para o sinal do exemplo, segmentado em </w:t>
@@ -6319,14 +6491,27 @@
             <w:r>
               <w:t>(</w:t>
             </w:r>
-            <w:fldSimple w:instr=" SEQ ( \* ARABIC ">
-              <w:r>
-                <w:rPr>
-                  <w:noProof/>
-                </w:rPr>
-                <w:t>7</w:t>
-              </w:r>
-            </w:fldSimple>
+            <w:r>
+              <w:fldChar w:fldCharType="begin"/>
+            </w:r>
+            <w:r>
+              <w:instrText xml:space="preserve"> SEQ ( \* ARABIC </w:instrText>
+            </w:r>
+            <w:r>
+              <w:fldChar w:fldCharType="separate"/>
+            </w:r>
+            <w:r>
+              <w:rPr>
+                <w:noProof/>
+              </w:rPr>
+              <w:t>7</w:t>
+            </w:r>
+            <w:r>
+              <w:rPr>
+                <w:noProof/>
+              </w:rPr>
+              <w:fldChar w:fldCharType="end"/>
+            </w:r>
             <w:r>
               <w:t>)</w:t>
             </w:r>
@@ -6666,14 +6851,27 @@
             <w:r>
               <w:t>(</w:t>
             </w:r>
-            <w:fldSimple w:instr=" SEQ ( \* ARABIC ">
-              <w:r>
-                <w:rPr>
-                  <w:noProof/>
-                </w:rPr>
-                <w:t>8</w:t>
-              </w:r>
-            </w:fldSimple>
+            <w:r>
+              <w:fldChar w:fldCharType="begin"/>
+            </w:r>
+            <w:r>
+              <w:instrText xml:space="preserve"> SEQ ( \* ARABIC </w:instrText>
+            </w:r>
+            <w:r>
+              <w:fldChar w:fldCharType="separate"/>
+            </w:r>
+            <w:r>
+              <w:rPr>
+                <w:noProof/>
+              </w:rPr>
+              <w:t>8</w:t>
+            </w:r>
+            <w:r>
+              <w:rPr>
+                <w:noProof/>
+              </w:rPr>
+              <w:fldChar w:fldCharType="end"/>
+            </w:r>
             <w:r>
               <w:t>)</w:t>
             </w:r>
@@ -7194,14 +7392,27 @@
       <w:r>
         <w:t xml:space="preserve">Figura </w:t>
       </w:r>
-      <w:fldSimple w:instr=" SEQ Figura \* ARABIC ">
-        <w:r>
-          <w:rPr>
-            <w:noProof/>
-          </w:rPr>
-          <w:t>8</w:t>
-        </w:r>
-      </w:fldSimple>
+      <w:r>
+        <w:fldChar w:fldCharType="begin"/>
+      </w:r>
+      <w:r>
+        <w:instrText xml:space="preserve"> SEQ Figura \* ARABIC </w:instrText>
+      </w:r>
+      <w:r>
+        <w:fldChar w:fldCharType="separate"/>
+      </w:r>
+      <w:r>
+        <w:rPr>
+          <w:noProof/>
+        </w:rPr>
+        <w:t>8</w:t>
+      </w:r>
+      <w:r>
+        <w:rPr>
+          <w:noProof/>
+        </w:rPr>
+        <w:fldChar w:fldCharType="end"/>
+      </w:r>
       <w:r>
         <w:t>. Representação simplificada da topologia da CNN utilizada para classificação dos sinais sonoros</w:t>
       </w:r>
@@ -7388,14 +7599,27 @@
       <w:r>
         <w:t xml:space="preserve">Figura </w:t>
       </w:r>
-      <w:fldSimple w:instr=" SEQ Figura \* ARABIC ">
-        <w:r>
-          <w:rPr>
-            <w:noProof/>
-          </w:rPr>
-          <w:t>9</w:t>
-        </w:r>
-      </w:fldSimple>
+      <w:r>
+        <w:fldChar w:fldCharType="begin"/>
+      </w:r>
+      <w:r>
+        <w:instrText xml:space="preserve"> SEQ Figura \* ARABIC </w:instrText>
+      </w:r>
+      <w:r>
+        <w:fldChar w:fldCharType="separate"/>
+      </w:r>
+      <w:r>
+        <w:rPr>
+          <w:noProof/>
+        </w:rPr>
+        <w:t>9</w:t>
+      </w:r>
+      <w:r>
+        <w:rPr>
+          <w:noProof/>
+        </w:rPr>
+        <w:fldChar w:fldCharType="end"/>
+      </w:r>
       <w:r>
         <w:t xml:space="preserve">. </w:t>
       </w:r>
@@ -7605,14 +7829,27 @@
             <w:r>
               <w:t>(</w:t>
             </w:r>
-            <w:fldSimple w:instr=" SEQ ( \* ARABIC ">
-              <w:r>
-                <w:rPr>
-                  <w:noProof/>
-                </w:rPr>
-                <w:t>9</w:t>
-              </w:r>
-            </w:fldSimple>
+            <w:r>
+              <w:fldChar w:fldCharType="begin"/>
+            </w:r>
+            <w:r>
+              <w:instrText xml:space="preserve"> SEQ ( \* ARABIC </w:instrText>
+            </w:r>
+            <w:r>
+              <w:fldChar w:fldCharType="separate"/>
+            </w:r>
+            <w:r>
+              <w:rPr>
+                <w:noProof/>
+              </w:rPr>
+              <w:t>9</w:t>
+            </w:r>
+            <w:r>
+              <w:rPr>
+                <w:noProof/>
+              </w:rPr>
+              <w:fldChar w:fldCharType="end"/>
+            </w:r>
             <w:r>
               <w:t>)</w:t>
             </w:r>
@@ -7907,14 +8144,27 @@
       <w:r>
         <w:t xml:space="preserve">Figura </w:t>
       </w:r>
-      <w:fldSimple w:instr=" SEQ Figura \* ARABIC ">
-        <w:r>
-          <w:rPr>
-            <w:noProof/>
-          </w:rPr>
-          <w:t>10</w:t>
-        </w:r>
-      </w:fldSimple>
+      <w:r>
+        <w:fldChar w:fldCharType="begin"/>
+      </w:r>
+      <w:r>
+        <w:instrText xml:space="preserve"> SEQ Figura \* ARABIC </w:instrText>
+      </w:r>
+      <w:r>
+        <w:fldChar w:fldCharType="separate"/>
+      </w:r>
+      <w:r>
+        <w:rPr>
+          <w:noProof/>
+        </w:rPr>
+        <w:t>10</w:t>
+      </w:r>
+      <w:r>
+        <w:rPr>
+          <w:noProof/>
+        </w:rPr>
+        <w:fldChar w:fldCharType="end"/>
+      </w:r>
       <w:r>
         <w:t>. Matriz de confusão</w:t>
       </w:r>
@@ -8146,14 +8396,30 @@
             <w:r>
               <w:t>(</w:t>
             </w:r>
-            <w:fldSimple w:instr=" SEQ ( \* ARABIC ">
-              <w:r>
-                <w:rPr>
-                  <w:noProof/>
-                </w:rPr>
-                <w:t>10</w:t>
-              </w:r>
-            </w:fldSimple>
+            <w:r>
+              <w:fldChar w:fldCharType="begin"/>
+            </w:r>
+            <w:r>
+              <w:instrText xml:space="preserve"> SEQ ( </w:instrText>
+            </w:r>
+            <w:r>
+              <w:instrText xml:space="preserve">\* ARABIC </w:instrText>
+            </w:r>
+            <w:r>
+              <w:fldChar w:fldCharType="separate"/>
+            </w:r>
+            <w:r>
+              <w:rPr>
+                <w:noProof/>
+              </w:rPr>
+              <w:t>10</w:t>
+            </w:r>
+            <w:r>
+              <w:rPr>
+                <w:noProof/>
+              </w:rPr>
+              <w:fldChar w:fldCharType="end"/>
+            </w:r>
             <w:r>
               <w:t>)</w:t>
             </w:r>
@@ -8162,15 +8428,6 @@
         </w:tc>
       </w:tr>
     </w:tbl>
-    <w:p>
-      <w:pPr>
-        <w:spacing w:line="360" w:lineRule="auto"/>
-        <w:ind w:firstLine="709"/>
-        <w:rPr>
-          <w:rFonts w:eastAsiaTheme="minorEastAsia"/>
-        </w:rPr>
-      </w:pPr>
-    </w:p>
     <w:p>
       <w:pPr>
         <w:spacing w:line="360" w:lineRule="auto"/>
@@ -8312,14 +8569,27 @@
             <w:r>
               <w:t>(</w:t>
             </w:r>
-            <w:fldSimple w:instr=" SEQ ( \* ARABIC ">
-              <w:r>
-                <w:rPr>
-                  <w:noProof/>
-                </w:rPr>
-                <w:t>11</w:t>
-              </w:r>
-            </w:fldSimple>
+            <w:r>
+              <w:fldChar w:fldCharType="begin"/>
+            </w:r>
+            <w:r>
+              <w:instrText xml:space="preserve"> SEQ ( \* ARABIC </w:instrText>
+            </w:r>
+            <w:r>
+              <w:fldChar w:fldCharType="separate"/>
+            </w:r>
+            <w:r>
+              <w:rPr>
+                <w:noProof/>
+              </w:rPr>
+              <w:t>11</w:t>
+            </w:r>
+            <w:r>
+              <w:rPr>
+                <w:noProof/>
+              </w:rPr>
+              <w:fldChar w:fldCharType="end"/>
+            </w:r>
             <w:r>
               <w:t>)</w:t>
             </w:r>
@@ -8468,14 +8738,30 @@
             <w:r>
               <w:t>(</w:t>
             </w:r>
-            <w:fldSimple w:instr=" SEQ ( \* ARABIC ">
-              <w:r>
-                <w:rPr>
-                  <w:noProof/>
-                </w:rPr>
-                <w:t>12</w:t>
-              </w:r>
-            </w:fldSimple>
+            <w:r>
+              <w:fldChar w:fldCharType="begin"/>
+            </w:r>
+            <w:r>
+              <w:instrText xml:space="preserve"> SEQ ( \* ARAB</w:instrText>
+            </w:r>
+            <w:r>
+              <w:instrText xml:space="preserve">IC </w:instrText>
+            </w:r>
+            <w:r>
+              <w:fldChar w:fldCharType="separate"/>
+            </w:r>
+            <w:r>
+              <w:rPr>
+                <w:noProof/>
+              </w:rPr>
+              <w:t>12</w:t>
+            </w:r>
+            <w:r>
+              <w:rPr>
+                <w:noProof/>
+              </w:rPr>
+              <w:fldChar w:fldCharType="end"/>
+            </w:r>
             <w:r>
               <w:t>)</w:t>
             </w:r>
@@ -8495,22 +8781,12 @@
     </w:p>
     <w:p>
       <w:pPr>
-        <w:spacing w:line="360" w:lineRule="auto"/>
-        <w:ind w:firstLine="709"/>
-        <w:rPr>
-          <w:color w:val="000000"/>
-        </w:rPr>
-      </w:pPr>
-    </w:p>
-    <w:p>
-      <w:pPr>
         <w:pStyle w:val="TextoNormalTCC"/>
       </w:pPr>
       <w:r>
         <w:rPr>
           <w:rFonts w:eastAsiaTheme="minorEastAsia"/>
         </w:rPr>
-        <w:lastRenderedPageBreak/>
         <w:t xml:space="preserve">E, por fim, a Especificidade, por meio da </w:t>
       </w:r>
       <w:r>
@@ -8635,14 +8911,27 @@
             <w:r>
               <w:t>(</w:t>
             </w:r>
-            <w:fldSimple w:instr=" SEQ ( \* ARABIC ">
-              <w:r>
-                <w:rPr>
-                  <w:noProof/>
-                </w:rPr>
-                <w:t>13</w:t>
-              </w:r>
-            </w:fldSimple>
+            <w:r>
+              <w:fldChar w:fldCharType="begin"/>
+            </w:r>
+            <w:r>
+              <w:instrText xml:space="preserve"> SEQ ( \* ARABIC </w:instrText>
+            </w:r>
+            <w:r>
+              <w:fldChar w:fldCharType="separate"/>
+            </w:r>
+            <w:r>
+              <w:rPr>
+                <w:noProof/>
+              </w:rPr>
+              <w:t>13</w:t>
+            </w:r>
+            <w:r>
+              <w:rPr>
+                <w:noProof/>
+              </w:rPr>
+              <w:fldChar w:fldCharType="end"/>
+            </w:r>
             <w:r>
               <w:t>)</w:t>
             </w:r>
@@ -8813,14 +9102,27 @@
             <w:r>
               <w:t>(</w:t>
             </w:r>
-            <w:fldSimple w:instr=" SEQ ( \* ARABIC ">
-              <w:r>
-                <w:rPr>
-                  <w:noProof/>
-                </w:rPr>
-                <w:t>14</w:t>
-              </w:r>
-            </w:fldSimple>
+            <w:r>
+              <w:fldChar w:fldCharType="begin"/>
+            </w:r>
+            <w:r>
+              <w:instrText xml:space="preserve"> SEQ ( \* ARABIC </w:instrText>
+            </w:r>
+            <w:r>
+              <w:fldChar w:fldCharType="separate"/>
+            </w:r>
+            <w:r>
+              <w:rPr>
+                <w:noProof/>
+              </w:rPr>
+              <w:t>14</w:t>
+            </w:r>
+            <w:r>
+              <w:rPr>
+                <w:noProof/>
+              </w:rPr>
+              <w:fldChar w:fldCharType="end"/>
+            </w:r>
             <w:r>
               <w:t>)</w:t>
             </w:r>
@@ -9047,14 +9349,27 @@
             <w:r>
               <w:t>(</w:t>
             </w:r>
-            <w:fldSimple w:instr=" SEQ ( \* ARABIC ">
-              <w:r>
-                <w:rPr>
-                  <w:noProof/>
-                </w:rPr>
-                <w:t>15</w:t>
-              </w:r>
-            </w:fldSimple>
+            <w:r>
+              <w:fldChar w:fldCharType="begin"/>
+            </w:r>
+            <w:r>
+              <w:instrText xml:space="preserve"> SEQ ( \* ARABIC </w:instrText>
+            </w:r>
+            <w:r>
+              <w:fldChar w:fldCharType="separate"/>
+            </w:r>
+            <w:r>
+              <w:rPr>
+                <w:noProof/>
+              </w:rPr>
+              <w:t>15</w:t>
+            </w:r>
+            <w:r>
+              <w:rPr>
+                <w:noProof/>
+              </w:rPr>
+              <w:fldChar w:fldCharType="end"/>
+            </w:r>
             <w:r>
               <w:t>)</w:t>
             </w:r>
@@ -9436,7 +9751,6 @@
         <w:ind w:firstLine="0"/>
       </w:pPr>
       <w:r>
-        <w:lastRenderedPageBreak/>
         <w:tab/>
         <w:t>Para o balanceamento das classes MC e NMC para os experimentos 1 e 2</w:t>
       </w:r>
@@ -9444,7 +9758,11 @@
         <w:t xml:space="preserve"> (476ms)</w:t>
       </w:r>
       <w:r>
-        <w:t xml:space="preserve"> as amostras da categoria MC passaram pelos processos de OS e DA, tal que cada amostra original deu origem a 5 amostras sintéticas. Já o processo de segmentação em amostras padrão foi feito aplicando-se um fator S de sobreposição de 40%</w:t>
+        <w:t xml:space="preserve"> as amostras da categoria MC passaram pelos processos de OS e DA, tal que cada amostra original deu origem a 5 amostras sintéticas. Já o processo de segmentação em amostras </w:t>
+      </w:r>
+      <w:r>
+        <w:lastRenderedPageBreak/>
+        <w:t>padrão foi feito aplicando-se um fator S de sobreposição de 40%</w:t>
       </w:r>
       <w:r>
         <w:t xml:space="preserve"> nas amostras da categoria MC </w:t>
@@ -9563,14 +9881,27 @@
       <w:r>
         <w:t xml:space="preserve">Figura </w:t>
       </w:r>
-      <w:fldSimple w:instr=" SEQ Figura \* ARABIC ">
-        <w:r>
-          <w:rPr>
-            <w:noProof/>
-          </w:rPr>
-          <w:t>11</w:t>
-        </w:r>
-      </w:fldSimple>
+      <w:r>
+        <w:fldChar w:fldCharType="begin"/>
+      </w:r>
+      <w:r>
+        <w:instrText xml:space="preserve"> SEQ Figura \* ARABIC </w:instrText>
+      </w:r>
+      <w:r>
+        <w:fldChar w:fldCharType="separate"/>
+      </w:r>
+      <w:r>
+        <w:rPr>
+          <w:noProof/>
+        </w:rPr>
+        <w:t>11</w:t>
+      </w:r>
+      <w:r>
+        <w:rPr>
+          <w:noProof/>
+        </w:rPr>
+        <w:fldChar w:fldCharType="end"/>
+      </w:r>
       <w:bookmarkEnd w:id="38"/>
       <w:r>
         <w:t>. Balanceamento de classes para a amostragem em 476ms</w:t>
@@ -9644,7 +9975,6 @@
         <w:rPr>
           <w:noProof/>
         </w:rPr>
-        <w:lastRenderedPageBreak/>
         <w:drawing>
           <wp:inline distT="0" distB="0" distL="0" distR="0" wp14:anchorId="47D75DC1" wp14:editId="7B615332">
             <wp:extent cx="3027871" cy="1726254"/>
@@ -9744,15 +10074,11 @@
     <w:p>
       <w:pPr>
         <w:pStyle w:val="TextoNormalTCC"/>
+        <w:pageBreakBefore/>
         <w:ind w:firstLine="0"/>
       </w:pPr>
-    </w:p>
-    <w:p>
-      <w:pPr>
-        <w:pStyle w:val="TextoNormalTCC"/>
-        <w:ind w:firstLine="708"/>
-      </w:pPr>
-      <w:r>
+      <w:r>
+        <w:lastRenderedPageBreak/>
         <w:t xml:space="preserve">Os resultados após a realização do Experimento 1 são mostrados na </w:t>
       </w:r>
       <w:r>
@@ -9779,12 +10105,6 @@
       <w:r>
         <w:t>:</w:t>
       </w:r>
-    </w:p>
-    <w:p>
-      <w:pPr>
-        <w:pStyle w:val="TextoNormalTCC"/>
-        <w:ind w:firstLine="0"/>
-      </w:pPr>
     </w:p>
     <w:p>
       <w:pPr>
@@ -9795,14 +10115,27 @@
       <w:r>
         <w:t xml:space="preserve">Tabela </w:t>
       </w:r>
-      <w:fldSimple w:instr=" SEQ Tabela \* ARABIC ">
-        <w:r>
-          <w:rPr>
-            <w:noProof/>
-          </w:rPr>
-          <w:t>1</w:t>
-        </w:r>
-      </w:fldSimple>
+      <w:r>
+        <w:fldChar w:fldCharType="begin"/>
+      </w:r>
+      <w:r>
+        <w:instrText xml:space="preserve"> SEQ Tabela \* ARABIC </w:instrText>
+      </w:r>
+      <w:r>
+        <w:fldChar w:fldCharType="separate"/>
+      </w:r>
+      <w:r>
+        <w:rPr>
+          <w:noProof/>
+        </w:rPr>
+        <w:t>1</w:t>
+      </w:r>
+      <w:r>
+        <w:rPr>
+          <w:noProof/>
+        </w:rPr>
+        <w:fldChar w:fldCharType="end"/>
+      </w:r>
       <w:bookmarkEnd w:id="40"/>
       <w:r>
         <w:t>. Resultados</w:t>
@@ -12018,7 +12351,7 @@
     <w:p>
       <w:pPr>
         <w:pStyle w:val="TextoNormalTCC"/>
-        <w:ind w:firstLine="708"/>
+        <w:ind w:firstLine="0"/>
       </w:pPr>
       <w:r>
         <w:t>A progressão da</w:t>
@@ -12137,14 +12470,27 @@
       <w:r>
         <w:t xml:space="preserve">Figura </w:t>
       </w:r>
-      <w:fldSimple w:instr=" SEQ Figura \* ARABIC ">
-        <w:r>
-          <w:rPr>
-            <w:noProof/>
-          </w:rPr>
-          <w:t>13</w:t>
-        </w:r>
-      </w:fldSimple>
+      <w:r>
+        <w:fldChar w:fldCharType="begin"/>
+      </w:r>
+      <w:r>
+        <w:instrText xml:space="preserve"> SEQ Figura \* ARABIC </w:instrText>
+      </w:r>
+      <w:r>
+        <w:fldChar w:fldCharType="separate"/>
+      </w:r>
+      <w:r>
+        <w:rPr>
+          <w:noProof/>
+        </w:rPr>
+        <w:t>13</w:t>
+      </w:r>
+      <w:r>
+        <w:rPr>
+          <w:noProof/>
+        </w:rPr>
+        <w:fldChar w:fldCharType="end"/>
+      </w:r>
       <w:bookmarkEnd w:id="41"/>
       <w:r>
         <w:t>. Progressão da acurácia de treino e teste para o Experimento 1</w:t>
@@ -12157,44 +12503,6 @@
           <w:b/>
         </w:rPr>
       </w:pPr>
-    </w:p>
-    <w:p>
-      <w:pPr>
-        <w:pStyle w:val="TextoNormalTCC"/>
-      </w:pPr>
-      <w:r>
-        <w:t>Por fim, as matrizes de confusão</w:t>
-      </w:r>
-      <w:r>
-        <w:t xml:space="preserve"> normalizadas </w:t>
-      </w:r>
-      <w:r>
-        <w:t xml:space="preserve">para o Experimento 1 são mostradas na </w:t>
-      </w:r>
-      <w:r>
-        <w:fldChar w:fldCharType="begin"/>
-      </w:r>
-      <w:r>
-        <w:instrText xml:space="preserve"> REF _Ref123205610 \h </w:instrText>
-      </w:r>
-      <w:r>
-        <w:fldChar w:fldCharType="separate"/>
-      </w:r>
-      <w:r>
-        <w:t xml:space="preserve">Figura </w:t>
-      </w:r>
-      <w:r>
-        <w:rPr>
-          <w:noProof/>
-        </w:rPr>
-        <w:t>14</w:t>
-      </w:r>
-      <w:r>
-        <w:fldChar w:fldCharType="end"/>
-      </w:r>
-      <w:r>
-        <w:t>:</w:t>
-      </w:r>
     </w:p>
     <w:p>
       <w:pPr>
@@ -12202,10 +12510,48 @@
         <w:ind w:firstLine="0"/>
       </w:pPr>
       <w:r>
+        <w:t>Por fim, as matrizes de confusão</w:t>
+      </w:r>
+      <w:r>
+        <w:t xml:space="preserve"> normalizadas </w:t>
+      </w:r>
+      <w:r>
+        <w:t xml:space="preserve">para o Experimento 1 são mostradas na </w:t>
+      </w:r>
+      <w:r>
+        <w:fldChar w:fldCharType="begin"/>
+      </w:r>
+      <w:r>
+        <w:instrText xml:space="preserve"> REF _Ref123205610 \h </w:instrText>
+      </w:r>
+      <w:r>
+        <w:fldChar w:fldCharType="separate"/>
+      </w:r>
+      <w:r>
+        <w:t xml:space="preserve">Figura </w:t>
+      </w:r>
+      <w:r>
         <w:rPr>
           <w:noProof/>
         </w:rPr>
-        <w:lastRenderedPageBreak/>
+        <w:t>14</w:t>
+      </w:r>
+      <w:r>
+        <w:fldChar w:fldCharType="end"/>
+      </w:r>
+      <w:r>
+        <w:t>:</w:t>
+      </w:r>
+    </w:p>
+    <w:p>
+      <w:pPr>
+        <w:pStyle w:val="TextoNormalTCC"/>
+        <w:ind w:firstLine="0"/>
+      </w:pPr>
+      <w:r>
+        <w:rPr>
+          <w:noProof/>
+        </w:rPr>
         <w:drawing>
           <wp:inline distT="0" distB="0" distL="0" distR="0" wp14:anchorId="396F0E3B" wp14:editId="76F9B7CF">
             <wp:extent cx="5758710" cy="2048784"/>
@@ -12262,14 +12608,27 @@
       <w:r>
         <w:t xml:space="preserve">Figura </w:t>
       </w:r>
-      <w:fldSimple w:instr=" SEQ Figura \* ARABIC ">
-        <w:r>
-          <w:rPr>
-            <w:noProof/>
-          </w:rPr>
-          <w:t>14</w:t>
-        </w:r>
-      </w:fldSimple>
+      <w:r>
+        <w:fldChar w:fldCharType="begin"/>
+      </w:r>
+      <w:r>
+        <w:instrText xml:space="preserve"> SEQ Figura \* ARABIC </w:instrText>
+      </w:r>
+      <w:r>
+        <w:fldChar w:fldCharType="separate"/>
+      </w:r>
+      <w:r>
+        <w:rPr>
+          <w:noProof/>
+        </w:rPr>
+        <w:t>14</w:t>
+      </w:r>
+      <w:r>
+        <w:rPr>
+          <w:noProof/>
+        </w:rPr>
+        <w:fldChar w:fldCharType="end"/>
+      </w:r>
       <w:bookmarkEnd w:id="42"/>
       <w:r>
         <w:t>. Matrizes de confusão</w:t>
@@ -12295,20 +12654,78 @@
     </w:p>
     <w:p>
       <w:pPr>
+        <w:pStyle w:val="TextoNormalTCC"/>
+        <w:ind w:firstLine="0"/>
+      </w:pPr>
+      <w:r>
+        <w:lastRenderedPageBreak/>
+        <w:t xml:space="preserve">Os resultados após a realização do Experimento </w:t>
+      </w:r>
+      <w:r>
+        <w:t>2</w:t>
+      </w:r>
+      <w:r>
+        <w:t xml:space="preserve"> são mostrados na</w:t>
+      </w:r>
+      <w:r>
+        <w:t xml:space="preserve"> </w:t>
+      </w:r>
+      <w:r>
+        <w:fldChar w:fldCharType="begin"/>
+      </w:r>
+      <w:r>
+        <w:instrText xml:space="preserve"> REF _Ref124491272 \h </w:instrText>
+      </w:r>
+      <w:r>
+        <w:fldChar w:fldCharType="separate"/>
+      </w:r>
+      <w:r>
+        <w:t xml:space="preserve">Tabela </w:t>
+      </w:r>
+      <w:r>
+        <w:rPr>
+          <w:noProof/>
+        </w:rPr>
+        <w:t>2</w:t>
+      </w:r>
+      <w:r>
+        <w:fldChar w:fldCharType="end"/>
+      </w:r>
+      <w:r>
+        <w:t>:</w:t>
+      </w:r>
+    </w:p>
+    <w:p>
+      <w:pPr>
         <w:pStyle w:val="Caption"/>
         <w:keepNext/>
       </w:pPr>
+      <w:bookmarkStart w:id="43" w:name="_Ref124491272"/>
       <w:r>
         <w:t xml:space="preserve">Tabela </w:t>
       </w:r>
-      <w:fldSimple w:instr=" SEQ Tabela \* ARABIC ">
-        <w:r>
-          <w:rPr>
-            <w:noProof/>
-          </w:rPr>
-          <w:t>2</w:t>
-        </w:r>
-      </w:fldSimple>
+      <w:r>
+        <w:fldChar w:fldCharType="begin"/>
+      </w:r>
+      <w:r>
+        <w:instrText xml:space="preserve"> SEQ Tabela \* ARABIC </w:instrText>
+      </w:r>
+      <w:r>
+        <w:fldChar w:fldCharType="separate"/>
+      </w:r>
+      <w:r>
+        <w:rPr>
+          <w:noProof/>
+        </w:rPr>
+        <w:t>2</w:t>
+      </w:r>
+      <w:r>
+        <w:rPr>
+          <w:noProof/>
+        </w:rPr>
+        <w:fldChar w:fldCharType="end"/>
+      </w:r>
+      <w:bookmarkEnd w:id="43"/>
       <w:r>
         <w:t>. Resultados dos testes de validação cruzada para o Experimento 2</w:t>
       </w:r>
@@ -14385,6 +14802,49 @@
     <w:p>
       <w:pPr>
         <w:pStyle w:val="TextoNormalTCC"/>
+        <w:ind w:firstLine="708"/>
+      </w:pPr>
+      <w:r>
+        <w:t xml:space="preserve">A progressão das acurácias durante o treino e o teste para o Experimento </w:t>
+      </w:r>
+      <w:r>
+        <w:t>2</w:t>
+      </w:r>
+      <w:r>
+        <w:t xml:space="preserve"> é mostrada na</w:t>
+      </w:r>
+      <w:r>
+        <w:t xml:space="preserve"> </w:t>
+      </w:r>
+      <w:r>
+        <w:fldChar w:fldCharType="begin"/>
+      </w:r>
+      <w:r>
+        <w:instrText xml:space="preserve"> REF _Ref124491455 \h </w:instrText>
+      </w:r>
+      <w:r>
+        <w:fldChar w:fldCharType="separate"/>
+      </w:r>
+      <w:r>
+        <w:t xml:space="preserve">Figura </w:t>
+      </w:r>
+      <w:r>
+        <w:rPr>
+          <w:noProof/>
+        </w:rPr>
+        <w:t>15</w:t>
+      </w:r>
+      <w:r>
+        <w:fldChar w:fldCharType="end"/>
+      </w:r>
+      <w:r>
+        <w:t>:</w:t>
+      </w:r>
+    </w:p>
+    <w:p>
+      <w:pPr>
+        <w:pStyle w:val="TextoNormalTCC"/>
+        <w:keepNext/>
         <w:ind w:firstLine="0"/>
       </w:pPr>
       <w:r>
@@ -14443,14 +14903,85 @@
     </w:p>
     <w:p>
       <w:pPr>
+        <w:pStyle w:val="Caption"/>
+      </w:pPr>
+      <w:bookmarkStart w:id="44" w:name="_Ref124491455"/>
+      <w:r>
+        <w:t xml:space="preserve">Figura </w:t>
+      </w:r>
+      <w:fldSimple w:instr=" SEQ Figura \* ARABIC ">
+        <w:r>
+          <w:rPr>
+            <w:noProof/>
+          </w:rPr>
+          <w:t>15</w:t>
+        </w:r>
+      </w:fldSimple>
+      <w:bookmarkEnd w:id="44"/>
+      <w:r>
+        <w:t>.</w:t>
+      </w:r>
+      <w:r>
+        <w:t xml:space="preserve"> </w:t>
+      </w:r>
+      <w:r>
+        <w:t xml:space="preserve">Progressão da acurácia de treino e teste para o Experimento </w:t>
+      </w:r>
+      <w:r>
+        <w:t>2</w:t>
+      </w:r>
+    </w:p>
+    <w:p>
+      <w:pPr>
         <w:pStyle w:val="TextoNormalTCC"/>
+      </w:pPr>
+      <w:r>
+        <w:t xml:space="preserve">Por fim, as matrizes de confusão normalizadas para o Experimento </w:t>
+      </w:r>
+      <w:r>
+        <w:t>2</w:t>
+      </w:r>
+      <w:r>
+        <w:t xml:space="preserve"> são mostradas na</w:t>
+      </w:r>
+      <w:r>
+        <w:t xml:space="preserve"> </w:t>
+      </w:r>
+      <w:r>
+        <w:fldChar w:fldCharType="begin"/>
+      </w:r>
+      <w:r>
+        <w:instrText xml:space="preserve"> REF _Ref124491474 \h </w:instrText>
+      </w:r>
+      <w:r>
+        <w:fldChar w:fldCharType="separate"/>
+      </w:r>
+      <w:r>
+        <w:t xml:space="preserve">Figura </w:t>
+      </w:r>
+      <w:r>
+        <w:rPr>
+          <w:noProof/>
+        </w:rPr>
+        <w:t>16</w:t>
+      </w:r>
+      <w:r>
+        <w:fldChar w:fldCharType="end"/>
+      </w:r>
+      <w:r>
+        <w:t>:</w:t>
+      </w:r>
+    </w:p>
+    <w:p>
+      <w:pPr>
+        <w:pStyle w:val="TextoNormalTCC"/>
+        <w:keepNext/>
         <w:ind w:firstLine="0"/>
       </w:pPr>
       <w:r>
         <w:rPr>
           <w:noProof/>
         </w:rPr>
-        <w:lastRenderedPageBreak/>
         <w:drawing>
           <wp:inline distT="0" distB="0" distL="0" distR="0" wp14:anchorId="5C597AD7" wp14:editId="5E1E7249">
             <wp:extent cx="5759450" cy="2303780"/>
@@ -14503,6 +15034,36 @@
     </w:p>
     <w:p>
       <w:pPr>
+        <w:pStyle w:val="Caption"/>
+      </w:pPr>
+      <w:bookmarkStart w:id="45" w:name="_Ref124491474"/>
+      <w:r>
+        <w:t xml:space="preserve">Figura </w:t>
+      </w:r>
+      <w:fldSimple w:instr=" SEQ Figura \* ARABIC ">
+        <w:r>
+          <w:rPr>
+            <w:noProof/>
+          </w:rPr>
+          <w:t>16</w:t>
+        </w:r>
+      </w:fldSimple>
+      <w:bookmarkEnd w:id="45"/>
+      <w:r>
+        <w:t>.</w:t>
+      </w:r>
+      <w:r>
+        <w:t xml:space="preserve"> </w:t>
+      </w:r>
+      <w:r>
+        <w:t xml:space="preserve">Matrizes de confusão normalizadas para o Experimento </w:t>
+      </w:r>
+      <w:r>
+        <w:t>2</w:t>
+      </w:r>
+    </w:p>
+    <w:p>
+      <w:pPr>
         <w:pStyle w:val="TextoNormalTCC"/>
         <w:ind w:firstLine="0"/>
         <w:rPr>
@@ -14514,42 +15075,65 @@
       <w:pPr>
         <w:pStyle w:val="TextoNormalTCC"/>
         <w:ind w:firstLine="0"/>
-        <w:rPr>
-          <w:b/>
-        </w:rPr>
-      </w:pPr>
+      </w:pPr>
+      <w:r>
+        <w:lastRenderedPageBreak/>
+        <w:t xml:space="preserve">Os resultados após a realização do Experimento </w:t>
+      </w:r>
+      <w:r>
+        <w:t>3</w:t>
+      </w:r>
+      <w:r>
+        <w:t xml:space="preserve"> são mostrados na</w:t>
+      </w:r>
+      <w:r>
+        <w:t xml:space="preserve"> </w:t>
+      </w:r>
+      <w:r>
+        <w:fldChar w:fldCharType="begin"/>
+      </w:r>
+      <w:r>
+        <w:instrText xml:space="preserve"> REF _Ref124491348 \h </w:instrText>
+      </w:r>
+      <w:r>
+        <w:fldChar w:fldCharType="separate"/>
+      </w:r>
+      <w:r>
+        <w:t xml:space="preserve">Tabela </w:t>
+      </w:r>
+      <w:r>
+        <w:rPr>
+          <w:noProof/>
+        </w:rPr>
+        <w:t>3</w:t>
+      </w:r>
+      <w:r>
+        <w:fldChar w:fldCharType="end"/>
+      </w:r>
+      <w:r>
+        <w:t>:</w:t>
+      </w:r>
     </w:p>
     <w:p>
       <w:pPr>
         <w:pStyle w:val="Caption"/>
         <w:keepNext/>
       </w:pPr>
+      <w:bookmarkStart w:id="46" w:name="_Ref124491348"/>
       <w:r>
         <w:t xml:space="preserve">Tabela </w:t>
       </w:r>
-      <w:r>
-        <w:fldChar w:fldCharType="begin"/>
-      </w:r>
-      <w:r>
-        <w:instrText xml:space="preserve"> SEQ Tabela \* ARABIC </w:instrText>
-      </w:r>
-      <w:r>
-        <w:fldChar w:fldCharType="separate"/>
-      </w:r>
-      <w:r>
-        <w:rPr>
-          <w:noProof/>
-        </w:rPr>
-        <w:t>3</w:t>
-      </w:r>
-      <w:r>
-        <w:fldChar w:fldCharType="end"/>
-      </w:r>
-      <w:r>
-        <w:t xml:space="preserve">. Resultados dos testes de validação cruzada para o Experimento </w:t>
-      </w:r>
-      <w:r>
-        <w:t>3</w:t>
+      <w:fldSimple w:instr=" SEQ Tabela \* ARABIC ">
+        <w:r>
+          <w:rPr>
+            <w:noProof/>
+          </w:rPr>
+          <w:t>3</w:t>
+        </w:r>
+      </w:fldSimple>
+      <w:bookmarkEnd w:id="46"/>
+      <w:r>
+        <w:t>. Resultados dos testes de validação cruzada para o Experimento 3</w:t>
       </w:r>
     </w:p>
     <w:tbl>
@@ -17348,9 +17932,49 @@
       <w:pPr>
         <w:pStyle w:val="TextoNormalTCC"/>
         <w:ind w:firstLine="0"/>
-        <w:rPr>
-          <w:b/>
-        </w:rPr>
+      </w:pPr>
+      <w:r>
+        <w:t xml:space="preserve">A progressão das acurácias durante o treino e o teste para o Experimento </w:t>
+      </w:r>
+      <w:r>
+        <w:t>3</w:t>
+      </w:r>
+      <w:r>
+        <w:t xml:space="preserve"> é mostrada na</w:t>
+      </w:r>
+      <w:r>
+        <w:t xml:space="preserve"> </w:t>
+      </w:r>
+      <w:r>
+        <w:fldChar w:fldCharType="begin"/>
+      </w:r>
+      <w:r>
+        <w:instrText xml:space="preserve"> REF _Ref124491483 \h </w:instrText>
+      </w:r>
+      <w:r>
+        <w:fldChar w:fldCharType="separate"/>
+      </w:r>
+      <w:r>
+        <w:t xml:space="preserve">Figura </w:t>
+      </w:r>
+      <w:r>
+        <w:rPr>
+          <w:noProof/>
+        </w:rPr>
+        <w:t>17</w:t>
+      </w:r>
+      <w:r>
+        <w:fldChar w:fldCharType="end"/>
+      </w:r>
+      <w:r>
+        <w:t>:</w:t>
+      </w:r>
+    </w:p>
+    <w:p>
+      <w:pPr>
+        <w:pStyle w:val="TextoNormalTCC"/>
+        <w:keepNext/>
+        <w:ind w:firstLine="0"/>
       </w:pPr>
       <w:r>
         <w:rPr>
@@ -17408,17 +18032,83 @@
     </w:p>
     <w:p>
       <w:pPr>
+        <w:pStyle w:val="Caption"/>
+      </w:pPr>
+      <w:bookmarkStart w:id="47" w:name="_Ref124491483"/>
+      <w:r>
+        <w:t xml:space="preserve">Figura </w:t>
+      </w:r>
+      <w:fldSimple w:instr=" SEQ Figura \* ARABIC ">
+        <w:r>
+          <w:rPr>
+            <w:noProof/>
+          </w:rPr>
+          <w:t>17</w:t>
+        </w:r>
+      </w:fldSimple>
+      <w:bookmarkEnd w:id="47"/>
+      <w:r>
+        <w:t xml:space="preserve">. </w:t>
+      </w:r>
+      <w:r>
+        <w:t xml:space="preserve">Progressão da acurácia de treino e teste para o Experimento </w:t>
+      </w:r>
+      <w:r>
+        <w:t>3</w:t>
+      </w:r>
+    </w:p>
+    <w:p>
+      <w:pPr>
         <w:pStyle w:val="TextoNormalTCC"/>
         <w:ind w:firstLine="0"/>
-        <w:rPr>
-          <w:b/>
-        </w:rPr>
-      </w:pPr>
+      </w:pPr>
+      <w:r>
+        <w:t xml:space="preserve">Por fim, as matrizes de confusão normalizadas para o Experimento </w:t>
+      </w:r>
+      <w:r>
+        <w:t>3</w:t>
+      </w:r>
+      <w:r>
+        <w:t xml:space="preserve"> são mostradas na</w:t>
+      </w:r>
+      <w:r>
+        <w:t xml:space="preserve"> </w:t>
+      </w:r>
+      <w:r>
+        <w:fldChar w:fldCharType="begin"/>
+      </w:r>
+      <w:r>
+        <w:instrText xml:space="preserve"> REF _Ref124491483 \h </w:instrText>
+      </w:r>
+      <w:r>
+        <w:fldChar w:fldCharType="separate"/>
+      </w:r>
+      <w:r>
+        <w:t xml:space="preserve">Figura </w:t>
+      </w:r>
       <w:r>
         <w:rPr>
           <w:noProof/>
         </w:rPr>
-        <w:lastRenderedPageBreak/>
+        <w:t>17</w:t>
+      </w:r>
+      <w:r>
+        <w:fldChar w:fldCharType="end"/>
+      </w:r>
+      <w:r>
+        <w:t>:</w:t>
+      </w:r>
+    </w:p>
+    <w:p>
+      <w:pPr>
+        <w:pStyle w:val="TextoNormalTCC"/>
+        <w:keepNext/>
+        <w:ind w:firstLine="0"/>
+      </w:pPr>
+      <w:r>
+        <w:rPr>
+          <w:noProof/>
+        </w:rPr>
         <w:drawing>
           <wp:inline distT="0" distB="0" distL="0" distR="0" wp14:anchorId="3584E25A" wp14:editId="64AC33FF">
             <wp:extent cx="5759450" cy="2303780"/>
@@ -17471,6 +18161,34 @@
     </w:p>
     <w:p>
       <w:pPr>
+        <w:pStyle w:val="Caption"/>
+        <w:rPr>
+          <w:b/>
+        </w:rPr>
+      </w:pPr>
+      <w:r>
+        <w:t xml:space="preserve">Figura </w:t>
+      </w:r>
+      <w:fldSimple w:instr=" SEQ Figura \* ARABIC ">
+        <w:r>
+          <w:rPr>
+            <w:noProof/>
+          </w:rPr>
+          <w:t>18</w:t>
+        </w:r>
+      </w:fldSimple>
+      <w:r>
+        <w:t xml:space="preserve">. </w:t>
+      </w:r>
+      <w:r>
+        <w:t xml:space="preserve">Matrizes de confusão normalizadas para o Experimento </w:t>
+      </w:r>
+      <w:r>
+        <w:t>3</w:t>
+      </w:r>
+    </w:p>
+    <w:p>
+      <w:pPr>
         <w:pStyle w:val="TextoNormalTCC"/>
         <w:ind w:firstLine="0"/>
         <w:rPr>
@@ -17480,41 +18198,73 @@
     </w:p>
     <w:p>
       <w:pPr>
+        <w:pStyle w:val="TextoNormalTCC"/>
+        <w:ind w:firstLine="0"/>
+      </w:pPr>
+      <w:r>
+        <w:lastRenderedPageBreak/>
+        <w:t xml:space="preserve">Os resultados após a realização do Experimento </w:t>
+      </w:r>
+      <w:r>
+        <w:t>4</w:t>
+      </w:r>
+      <w:r>
+        <w:t xml:space="preserve"> são mostrados na</w:t>
+      </w:r>
+      <w:r>
+        <w:t xml:space="preserve"> </w:t>
+      </w:r>
+      <w:r>
+        <w:fldChar w:fldCharType="begin"/>
+      </w:r>
+      <w:r>
+        <w:instrText xml:space="preserve"> REF _Ref124491416 \h </w:instrText>
+      </w:r>
+      <w:r>
+        <w:fldChar w:fldCharType="separate"/>
+      </w:r>
+      <w:r>
+        <w:t xml:space="preserve">Tabela </w:t>
+      </w:r>
+      <w:r>
+        <w:rPr>
+          <w:noProof/>
+        </w:rPr>
+        <w:t>4</w:t>
+      </w:r>
+      <w:r>
+        <w:fldChar w:fldCharType="end"/>
+      </w:r>
+      <w:r>
+        <w:t>:</w:t>
+      </w:r>
+    </w:p>
+    <w:p>
+      <w:pPr>
         <w:pStyle w:val="Caption"/>
         <w:keepNext/>
       </w:pPr>
+      <w:bookmarkStart w:id="48" w:name="_Ref124491416"/>
       <w:r>
         <w:t xml:space="preserve">Tabela </w:t>
       </w:r>
-      <w:r>
-        <w:fldChar w:fldCharType="begin"/>
-      </w:r>
-      <w:r>
-        <w:instrText xml:space="preserve"> SEQ Tabela \* ARABIC </w:instrText>
-      </w:r>
-      <w:r>
-        <w:fldChar w:fldCharType="separate"/>
-      </w:r>
-      <w:r>
-        <w:rPr>
-          <w:noProof/>
-        </w:rPr>
-        <w:t>4</w:t>
-      </w:r>
-      <w:r>
-        <w:fldChar w:fldCharType="end"/>
-      </w:r>
-      <w:r>
-        <w:t xml:space="preserve">. Resultados dos testes de validação cruzada para o Experimento </w:t>
-      </w:r>
-      <w:r>
-        <w:t>4</w:t>
+      <w:fldSimple w:instr=" SEQ Tabela \* ARABIC ">
+        <w:r>
+          <w:rPr>
+            <w:noProof/>
+          </w:rPr>
+          <w:t>4</w:t>
+        </w:r>
+      </w:fldSimple>
+      <w:bookmarkEnd w:id="48"/>
+      <w:r>
+        <w:t>. Resultados dos testes de validação cruzada para o Experimento 4</w:t>
       </w:r>
     </w:p>
     <w:tbl>
       <w:tblPr>
         <w:tblStyle w:val="PlainTable2"/>
-        <w:tblW w:w="8835" w:type="dxa"/>
+        <w:tblW w:w="8922" w:type="dxa"/>
         <w:tblLook w:val="06A0" w:firstRow="1" w:lastRow="0" w:firstColumn="1" w:lastColumn="0" w:noHBand="1" w:noVBand="1"/>
       </w:tblPr>
       <w:tblGrid>
@@ -17807,7 +18557,7 @@
         </w:tc>
         <w:tc>
           <w:tcPr>
-            <w:tcW w:w="680" w:type="dxa"/>
+            <w:tcW w:w="767" w:type="dxa"/>
             <w:noWrap/>
             <w:hideMark/>
           </w:tcPr>
@@ -17933,19 +18683,7 @@
               <w:rPr>
                 <w:color w:val="000000"/>
               </w:rPr>
-              <w:t>83</w:t>
-            </w:r>
-            <w:r>
-              <w:rPr>
-                <w:color w:val="000000"/>
-              </w:rPr>
-              <w:t>,</w:t>
-            </w:r>
-            <w:r>
-              <w:rPr>
-                <w:color w:val="000000"/>
-              </w:rPr>
-              <w:t>3</w:t>
+              <w:t>83.3</w:t>
             </w:r>
           </w:p>
         </w:tc>
@@ -17970,19 +18708,7 @@
               <w:rPr>
                 <w:color w:val="000000"/>
               </w:rPr>
-              <w:t>79</w:t>
-            </w:r>
-            <w:r>
-              <w:rPr>
-                <w:color w:val="000000"/>
-              </w:rPr>
-              <w:t>,</w:t>
-            </w:r>
-            <w:r>
-              <w:rPr>
-                <w:color w:val="000000"/>
-              </w:rPr>
-              <w:t>8</w:t>
+              <w:t>79.8</w:t>
             </w:r>
           </w:p>
         </w:tc>
@@ -18007,19 +18733,7 @@
               <w:rPr>
                 <w:color w:val="000000"/>
               </w:rPr>
-              <w:t>84</w:t>
-            </w:r>
-            <w:r>
-              <w:rPr>
-                <w:color w:val="000000"/>
-              </w:rPr>
-              <w:t>,</w:t>
-            </w:r>
-            <w:r>
-              <w:rPr>
-                <w:color w:val="000000"/>
-              </w:rPr>
-              <w:t>2</w:t>
+              <w:t>84.2</w:t>
             </w:r>
           </w:p>
         </w:tc>
@@ -18044,19 +18758,7 @@
               <w:rPr>
                 <w:color w:val="000000"/>
               </w:rPr>
-              <w:t>83</w:t>
-            </w:r>
-            <w:r>
-              <w:rPr>
-                <w:color w:val="000000"/>
-              </w:rPr>
-              <w:t>,</w:t>
-            </w:r>
-            <w:r>
-              <w:rPr>
-                <w:color w:val="000000"/>
-              </w:rPr>
-              <w:t>4</w:t>
+              <w:t>83.4</w:t>
             </w:r>
           </w:p>
         </w:tc>
@@ -18081,19 +18783,7 @@
               <w:rPr>
                 <w:color w:val="000000"/>
               </w:rPr>
-              <w:t>84</w:t>
-            </w:r>
-            <w:r>
-              <w:rPr>
-                <w:color w:val="000000"/>
-              </w:rPr>
-              <w:t>,</w:t>
-            </w:r>
-            <w:r>
-              <w:rPr>
-                <w:color w:val="000000"/>
-              </w:rPr>
-              <w:t>8</w:t>
+              <w:t>84.8</w:t>
             </w:r>
           </w:p>
         </w:tc>
@@ -18118,19 +18808,7 @@
               <w:rPr>
                 <w:color w:val="000000"/>
               </w:rPr>
-              <w:t>85</w:t>
-            </w:r>
-            <w:r>
-              <w:rPr>
-                <w:color w:val="000000"/>
-              </w:rPr>
-              <w:t>,</w:t>
-            </w:r>
-            <w:r>
-              <w:rPr>
-                <w:color w:val="000000"/>
-              </w:rPr>
-              <w:t>0</w:t>
+              <w:t>85.0</w:t>
             </w:r>
           </w:p>
         </w:tc>
@@ -18155,19 +18833,7 @@
               <w:rPr>
                 <w:color w:val="000000"/>
               </w:rPr>
-              <w:t>83</w:t>
-            </w:r>
-            <w:r>
-              <w:rPr>
-                <w:color w:val="000000"/>
-              </w:rPr>
-              <w:t>,</w:t>
-            </w:r>
-            <w:r>
-              <w:rPr>
-                <w:color w:val="000000"/>
-              </w:rPr>
-              <w:t>8</w:t>
+              <w:t>83.8</w:t>
             </w:r>
           </w:p>
         </w:tc>
@@ -18192,25 +18858,13 @@
               <w:rPr>
                 <w:color w:val="000000"/>
               </w:rPr>
-              <w:t>88</w:t>
-            </w:r>
-            <w:r>
-              <w:rPr>
-                <w:color w:val="000000"/>
-              </w:rPr>
-              <w:t>,</w:t>
-            </w:r>
-            <w:r>
-              <w:rPr>
-                <w:color w:val="000000"/>
-              </w:rPr>
-              <w:t>6</w:t>
-            </w:r>
-          </w:p>
-        </w:tc>
-        <w:tc>
-          <w:tcPr>
-            <w:tcW w:w="680" w:type="dxa"/>
+              <w:t>88.6</w:t>
+            </w:r>
+          </w:p>
+        </w:tc>
+        <w:tc>
+          <w:tcPr>
+            <w:tcW w:w="767" w:type="dxa"/>
             <w:noWrap/>
             <w:vAlign w:val="bottom"/>
             <w:hideMark/>
@@ -18229,19 +18883,7 @@
               <w:rPr>
                 <w:color w:val="000000"/>
               </w:rPr>
-              <w:t>96</w:t>
-            </w:r>
-            <w:r>
-              <w:rPr>
-                <w:color w:val="000000"/>
-              </w:rPr>
-              <w:t>,</w:t>
-            </w:r>
-            <w:r>
-              <w:rPr>
-                <w:color w:val="000000"/>
-              </w:rPr>
-              <w:t>4</w:t>
+              <w:t>96.4</w:t>
             </w:r>
           </w:p>
         </w:tc>
@@ -18266,19 +18908,7 @@
               <w:rPr>
                 <w:color w:val="000000"/>
               </w:rPr>
-              <w:t>90</w:t>
-            </w:r>
-            <w:r>
-              <w:rPr>
-                <w:color w:val="000000"/>
-              </w:rPr>
-              <w:t>,</w:t>
-            </w:r>
-            <w:r>
-              <w:rPr>
-                <w:color w:val="000000"/>
-              </w:rPr>
-              <w:t>2</w:t>
+              <w:t>90.2</w:t>
             </w:r>
           </w:p>
         </w:tc>
@@ -18350,19 +18980,7 @@
               <w:rPr>
                 <w:color w:val="000000"/>
               </w:rPr>
-              <w:t>82</w:t>
-            </w:r>
-            <w:r>
-              <w:rPr>
-                <w:color w:val="000000"/>
-              </w:rPr>
-              <w:t>,</w:t>
-            </w:r>
-            <w:r>
-              <w:rPr>
-                <w:color w:val="000000"/>
-              </w:rPr>
-              <w:t>4</w:t>
+              <w:t>82.4</w:t>
             </w:r>
           </w:p>
         </w:tc>
@@ -18387,19 +19005,7 @@
               <w:rPr>
                 <w:color w:val="000000"/>
               </w:rPr>
-              <w:t>75</w:t>
-            </w:r>
-            <w:r>
-              <w:rPr>
-                <w:color w:val="000000"/>
-              </w:rPr>
-              <w:t>,</w:t>
-            </w:r>
-            <w:r>
-              <w:rPr>
-                <w:color w:val="000000"/>
-              </w:rPr>
-              <w:t>8</w:t>
+              <w:t>75.8</w:t>
             </w:r>
           </w:p>
         </w:tc>
@@ -18424,19 +19030,7 @@
               <w:rPr>
                 <w:color w:val="000000"/>
               </w:rPr>
-              <w:t>86</w:t>
-            </w:r>
-            <w:r>
-              <w:rPr>
-                <w:color w:val="000000"/>
-              </w:rPr>
-              <w:t>,</w:t>
-            </w:r>
-            <w:r>
-              <w:rPr>
-                <w:color w:val="000000"/>
-              </w:rPr>
-              <w:t>8</w:t>
+              <w:t>86.8</w:t>
             </w:r>
           </w:p>
         </w:tc>
@@ -18461,19 +19055,7 @@
               <w:rPr>
                 <w:color w:val="000000"/>
               </w:rPr>
-              <w:t>84</w:t>
-            </w:r>
-            <w:r>
-              <w:rPr>
-                <w:color w:val="000000"/>
-              </w:rPr>
-              <w:t>,</w:t>
-            </w:r>
-            <w:r>
-              <w:rPr>
-                <w:color w:val="000000"/>
-              </w:rPr>
-              <w:t>6</w:t>
+              <w:t>84.6</w:t>
             </w:r>
           </w:p>
         </w:tc>
@@ -18498,19 +19080,7 @@
               <w:rPr>
                 <w:color w:val="000000"/>
               </w:rPr>
-              <w:t>86</w:t>
-            </w:r>
-            <w:r>
-              <w:rPr>
-                <w:color w:val="000000"/>
-              </w:rPr>
-              <w:t>,</w:t>
-            </w:r>
-            <w:r>
-              <w:rPr>
-                <w:color w:val="000000"/>
-              </w:rPr>
-              <w:t>5</w:t>
+              <w:t>86.5</w:t>
             </w:r>
           </w:p>
         </w:tc>
@@ -18535,19 +19105,7 @@
               <w:rPr>
                 <w:color w:val="000000"/>
               </w:rPr>
-              <w:t>83</w:t>
-            </w:r>
-            <w:r>
-              <w:rPr>
-                <w:color w:val="000000"/>
-              </w:rPr>
-              <w:t>,</w:t>
-            </w:r>
-            <w:r>
-              <w:rPr>
-                <w:color w:val="000000"/>
-              </w:rPr>
-              <w:t>7</w:t>
+              <w:t>83.7</w:t>
             </w:r>
           </w:p>
         </w:tc>
@@ -18572,19 +19130,7 @@
               <w:rPr>
                 <w:color w:val="000000"/>
               </w:rPr>
-              <w:t>85</w:t>
-            </w:r>
-            <w:r>
-              <w:rPr>
-                <w:color w:val="000000"/>
-              </w:rPr>
-              <w:t>,</w:t>
-            </w:r>
-            <w:r>
-              <w:rPr>
-                <w:color w:val="000000"/>
-              </w:rPr>
-              <w:t>2</w:t>
+              <w:t>85.2</w:t>
             </w:r>
           </w:p>
         </w:tc>
@@ -18609,25 +19155,13 @@
               <w:rPr>
                 <w:color w:val="000000"/>
               </w:rPr>
-              <w:t>88</w:t>
-            </w:r>
-            <w:r>
-              <w:rPr>
-                <w:color w:val="000000"/>
-              </w:rPr>
-              <w:t>,</w:t>
-            </w:r>
-            <w:r>
-              <w:rPr>
-                <w:color w:val="000000"/>
-              </w:rPr>
-              <w:t>7</w:t>
-            </w:r>
-          </w:p>
-        </w:tc>
-        <w:tc>
-          <w:tcPr>
-            <w:tcW w:w="680" w:type="dxa"/>
+              <w:t>88.7</w:t>
+            </w:r>
+          </w:p>
+        </w:tc>
+        <w:tc>
+          <w:tcPr>
+            <w:tcW w:w="767" w:type="dxa"/>
             <w:noWrap/>
             <w:vAlign w:val="bottom"/>
             <w:hideMark/>
@@ -18646,19 +19180,7 @@
               <w:rPr>
                 <w:color w:val="000000"/>
               </w:rPr>
-              <w:t>955</w:t>
-            </w:r>
-            <w:r>
-              <w:rPr>
-                <w:color w:val="000000"/>
-              </w:rPr>
-              <w:t>,</w:t>
-            </w:r>
-            <w:r>
-              <w:rPr>
-                <w:color w:val="000000"/>
-              </w:rPr>
-              <w:t>7</w:t>
+              <w:t>95.6</w:t>
             </w:r>
           </w:p>
         </w:tc>
@@ -18683,19 +19205,7 @@
               <w:rPr>
                 <w:color w:val="000000"/>
               </w:rPr>
-              <w:t>88</w:t>
-            </w:r>
-            <w:r>
-              <w:rPr>
-                <w:color w:val="000000"/>
-              </w:rPr>
-              <w:t>,</w:t>
-            </w:r>
-            <w:r>
-              <w:rPr>
-                <w:color w:val="000000"/>
-              </w:rPr>
-              <w:t>0</w:t>
+              <w:t>88.0</w:t>
             </w:r>
           </w:p>
         </w:tc>
@@ -18767,19 +19277,7 @@
               <w:rPr>
                 <w:color w:val="000000"/>
               </w:rPr>
-              <w:t>83</w:t>
-            </w:r>
-            <w:r>
-              <w:rPr>
-                <w:color w:val="000000"/>
-              </w:rPr>
-              <w:t>,</w:t>
-            </w:r>
-            <w:r>
-              <w:rPr>
-                <w:color w:val="000000"/>
-              </w:rPr>
-              <w:t>3</w:t>
+              <w:t>83.3</w:t>
             </w:r>
           </w:p>
         </w:tc>
@@ -18804,19 +19302,7 @@
               <w:rPr>
                 <w:color w:val="000000"/>
               </w:rPr>
-              <w:t>87</w:t>
-            </w:r>
-            <w:r>
-              <w:rPr>
-                <w:color w:val="000000"/>
-              </w:rPr>
-              <w:t>,</w:t>
-            </w:r>
-            <w:r>
-              <w:rPr>
-                <w:color w:val="000000"/>
-              </w:rPr>
-              <w:t>5</w:t>
+              <w:t>87.5</w:t>
             </w:r>
           </w:p>
         </w:tc>
@@ -18841,19 +19327,7 @@
               <w:rPr>
                 <w:color w:val="000000"/>
               </w:rPr>
-              <w:t>79</w:t>
-            </w:r>
-            <w:r>
-              <w:rPr>
-                <w:color w:val="000000"/>
-              </w:rPr>
-              <w:t>,</w:t>
-            </w:r>
-            <w:r>
-              <w:rPr>
-                <w:color w:val="000000"/>
-              </w:rPr>
-              <w:t>8</w:t>
+              <w:t>79.8</w:t>
             </w:r>
           </w:p>
         </w:tc>
@@ -18878,19 +19352,7 @@
               <w:rPr>
                 <w:color w:val="000000"/>
               </w:rPr>
-              <w:t>80</w:t>
-            </w:r>
-            <w:r>
-              <w:rPr>
-                <w:color w:val="000000"/>
-              </w:rPr>
-              <w:t>,</w:t>
-            </w:r>
-            <w:r>
-              <w:rPr>
-                <w:color w:val="000000"/>
-              </w:rPr>
-              <w:t>0</w:t>
+              <w:t>80.0</w:t>
             </w:r>
           </w:p>
         </w:tc>
@@ -18915,19 +19377,7 @@
               <w:rPr>
                 <w:color w:val="000000"/>
               </w:rPr>
-              <w:t>82</w:t>
-            </w:r>
-            <w:r>
-              <w:rPr>
-                <w:color w:val="000000"/>
-              </w:rPr>
-              <w:t>,</w:t>
-            </w:r>
-            <w:r>
-              <w:rPr>
-                <w:color w:val="000000"/>
-              </w:rPr>
-              <w:t>0</w:t>
+              <w:t>82.0</w:t>
             </w:r>
           </w:p>
         </w:tc>
@@ -18952,19 +19402,7 @@
               <w:rPr>
                 <w:color w:val="000000"/>
               </w:rPr>
-              <w:t>89</w:t>
-            </w:r>
-            <w:r>
-              <w:rPr>
-                <w:color w:val="000000"/>
-              </w:rPr>
-              <w:t>,</w:t>
-            </w:r>
-            <w:r>
-              <w:rPr>
-                <w:color w:val="000000"/>
-              </w:rPr>
-              <w:t>4</w:t>
+              <w:t>89.4</w:t>
             </w:r>
           </w:p>
         </w:tc>
@@ -18989,19 +19427,7 @@
               <w:rPr>
                 <w:color w:val="000000"/>
               </w:rPr>
-              <w:t>83</w:t>
-            </w:r>
-            <w:r>
-              <w:rPr>
-                <w:color w:val="000000"/>
-              </w:rPr>
-              <w:t>,</w:t>
-            </w:r>
-            <w:r>
-              <w:rPr>
-                <w:color w:val="000000"/>
-              </w:rPr>
-              <w:t>4</w:t>
+              <w:t>83.4</w:t>
             </w:r>
           </w:p>
         </w:tc>
@@ -19026,25 +19452,13 @@
               <w:rPr>
                 <w:color w:val="000000"/>
               </w:rPr>
-              <w:t>86</w:t>
-            </w:r>
-            <w:r>
-              <w:rPr>
-                <w:color w:val="000000"/>
-              </w:rPr>
-              <w:t>,</w:t>
-            </w:r>
-            <w:r>
-              <w:rPr>
-                <w:color w:val="000000"/>
-              </w:rPr>
-              <w:t>8</w:t>
-            </w:r>
-          </w:p>
-        </w:tc>
-        <w:tc>
-          <w:tcPr>
-            <w:tcW w:w="680" w:type="dxa"/>
+              <w:t>86.8</w:t>
+            </w:r>
+          </w:p>
+        </w:tc>
+        <w:tc>
+          <w:tcPr>
+            <w:tcW w:w="767" w:type="dxa"/>
             <w:noWrap/>
             <w:vAlign w:val="bottom"/>
             <w:hideMark/>
@@ -19063,19 +19477,7 @@
               <w:rPr>
                 <w:color w:val="000000"/>
               </w:rPr>
-              <w:t>97</w:t>
-            </w:r>
-            <w:r>
-              <w:rPr>
-                <w:color w:val="000000"/>
-              </w:rPr>
-              <w:t>,</w:t>
-            </w:r>
-            <w:r>
-              <w:rPr>
-                <w:color w:val="000000"/>
-              </w:rPr>
-              <w:t>1</w:t>
+              <w:t>97.1</w:t>
             </w:r>
           </w:p>
         </w:tc>
@@ -19100,19 +19502,7 @@
               <w:rPr>
                 <w:color w:val="000000"/>
               </w:rPr>
-              <w:t>92</w:t>
-            </w:r>
-            <w:r>
-              <w:rPr>
-                <w:color w:val="000000"/>
-              </w:rPr>
-              <w:t>,</w:t>
-            </w:r>
-            <w:r>
-              <w:rPr>
-                <w:color w:val="000000"/>
-              </w:rPr>
-              <w:t>4</w:t>
+              <w:t>92.4</w:t>
             </w:r>
           </w:p>
         </w:tc>
@@ -19184,19 +19574,7 @@
               <w:rPr>
                 <w:color w:val="000000"/>
               </w:rPr>
-              <w:t>83</w:t>
-            </w:r>
-            <w:r>
-              <w:rPr>
-                <w:color w:val="000000"/>
-              </w:rPr>
-              <w:t>,</w:t>
-            </w:r>
-            <w:r>
-              <w:rPr>
-                <w:color w:val="000000"/>
-              </w:rPr>
-              <w:t>3</w:t>
+              <w:t>83.3</w:t>
             </w:r>
           </w:p>
         </w:tc>
@@ -19221,19 +19599,7 @@
               <w:rPr>
                 <w:color w:val="000000"/>
               </w:rPr>
-              <w:t>72</w:t>
-            </w:r>
-            <w:r>
-              <w:rPr>
-                <w:color w:val="000000"/>
-              </w:rPr>
-              <w:t>,</w:t>
-            </w:r>
-            <w:r>
-              <w:rPr>
-                <w:color w:val="000000"/>
-              </w:rPr>
-              <w:t>1</w:t>
+              <w:t>72.1</w:t>
             </w:r>
           </w:p>
         </w:tc>
@@ -19258,19 +19624,7 @@
               <w:rPr>
                 <w:color w:val="000000"/>
               </w:rPr>
-              <w:t>88</w:t>
-            </w:r>
-            <w:r>
-              <w:rPr>
-                <w:color w:val="000000"/>
-              </w:rPr>
-              <w:t>,</w:t>
-            </w:r>
-            <w:r>
-              <w:rPr>
-                <w:color w:val="000000"/>
-              </w:rPr>
-              <w:t>4</w:t>
+              <w:t>88.4</w:t>
             </w:r>
           </w:p>
         </w:tc>
@@ -19295,19 +19649,7 @@
               <w:rPr>
                 <w:color w:val="000000"/>
               </w:rPr>
-              <w:t>86</w:t>
-            </w:r>
-            <w:r>
-              <w:rPr>
-                <w:color w:val="000000"/>
-              </w:rPr>
-              <w:t>,</w:t>
-            </w:r>
-            <w:r>
-              <w:rPr>
-                <w:color w:val="000000"/>
-              </w:rPr>
-              <w:t>5</w:t>
+              <w:t>86.5</w:t>
             </w:r>
           </w:p>
         </w:tc>
@@ -19332,19 +19674,7 @@
               <w:rPr>
                 <w:color w:val="000000"/>
               </w:rPr>
-              <w:t>87</w:t>
-            </w:r>
-            <w:r>
-              <w:rPr>
-                <w:color w:val="000000"/>
-              </w:rPr>
-              <w:t>,</w:t>
-            </w:r>
-            <w:r>
-              <w:rPr>
-                <w:color w:val="000000"/>
-              </w:rPr>
-              <w:t>6</w:t>
+              <w:t>87.6</w:t>
             </w:r>
           </w:p>
         </w:tc>
@@ -19369,19 +19699,7 @@
               <w:rPr>
                 <w:color w:val="000000"/>
               </w:rPr>
-              <w:t>79</w:t>
-            </w:r>
-            <w:r>
-              <w:rPr>
-                <w:color w:val="000000"/>
-              </w:rPr>
-              <w:t>,</w:t>
-            </w:r>
-            <w:r>
-              <w:rPr>
-                <w:color w:val="000000"/>
-              </w:rPr>
-              <w:t>8</w:t>
+              <w:t>79.8</w:t>
             </w:r>
           </w:p>
         </w:tc>
@@ -19406,19 +19724,7 @@
               <w:rPr>
                 <w:color w:val="000000"/>
               </w:rPr>
-              <w:t>84</w:t>
-            </w:r>
-            <w:r>
-              <w:rPr>
-                <w:color w:val="000000"/>
-              </w:rPr>
-              <w:t>,</w:t>
-            </w:r>
-            <w:r>
-              <w:rPr>
-                <w:color w:val="000000"/>
-              </w:rPr>
-              <w:t>3</w:t>
+              <w:t>84.3</w:t>
             </w:r>
           </w:p>
         </w:tc>
@@ -19443,25 +19749,13 @@
               <w:rPr>
                 <w:color w:val="000000"/>
               </w:rPr>
-              <w:t>90</w:t>
-            </w:r>
-            <w:r>
-              <w:rPr>
-                <w:color w:val="000000"/>
-              </w:rPr>
-              <w:t>,</w:t>
-            </w:r>
-            <w:r>
-              <w:rPr>
-                <w:color w:val="000000"/>
-              </w:rPr>
-              <w:t>2</w:t>
-            </w:r>
-          </w:p>
-        </w:tc>
-        <w:tc>
-          <w:tcPr>
-            <w:tcW w:w="680" w:type="dxa"/>
+              <w:t>90.2</w:t>
+            </w:r>
+          </w:p>
+        </w:tc>
+        <w:tc>
+          <w:tcPr>
+            <w:tcW w:w="767" w:type="dxa"/>
             <w:noWrap/>
             <w:vAlign w:val="bottom"/>
             <w:hideMark/>
@@ -19480,19 +19774,7 @@
               <w:rPr>
                 <w:color w:val="000000"/>
               </w:rPr>
-              <w:t>95</w:t>
-            </w:r>
-            <w:r>
-              <w:rPr>
-                <w:color w:val="000000"/>
-              </w:rPr>
-              <w:t>,</w:t>
-            </w:r>
-            <w:r>
-              <w:rPr>
-                <w:color w:val="000000"/>
-              </w:rPr>
-              <w:t>8</w:t>
+              <w:t>95.8</w:t>
             </w:r>
           </w:p>
         </w:tc>
@@ -19517,19 +19799,7 @@
               <w:rPr>
                 <w:color w:val="000000"/>
               </w:rPr>
-              <w:t>88</w:t>
-            </w:r>
-            <w:r>
-              <w:rPr>
-                <w:color w:val="000000"/>
-              </w:rPr>
-              <w:t>,</w:t>
-            </w:r>
-            <w:r>
-              <w:rPr>
-                <w:color w:val="000000"/>
-              </w:rPr>
-              <w:t>2</w:t>
+              <w:t>88.2</w:t>
             </w:r>
           </w:p>
         </w:tc>
@@ -19599,19 +19869,7 @@
               <w:rPr>
                 <w:color w:val="000000"/>
               </w:rPr>
-              <w:t>82</w:t>
-            </w:r>
-            <w:r>
-              <w:rPr>
-                <w:color w:val="000000"/>
-              </w:rPr>
-              <w:t>,</w:t>
-            </w:r>
-            <w:r>
-              <w:rPr>
-                <w:color w:val="000000"/>
-              </w:rPr>
-              <w:t>8</w:t>
+              <w:t>82.8</w:t>
             </w:r>
           </w:p>
         </w:tc>
@@ -19636,19 +19894,7 @@
               <w:rPr>
                 <w:color w:val="000000"/>
               </w:rPr>
-              <w:t>81</w:t>
-            </w:r>
-            <w:r>
-              <w:rPr>
-                <w:color w:val="000000"/>
-              </w:rPr>
-              <w:t>,</w:t>
-            </w:r>
-            <w:r>
-              <w:rPr>
-                <w:color w:val="000000"/>
-              </w:rPr>
-              <w:t>2</w:t>
+              <w:t>81.2</w:t>
             </w:r>
           </w:p>
         </w:tc>
@@ -19673,19 +19919,7 @@
               <w:rPr>
                 <w:color w:val="000000"/>
               </w:rPr>
-              <w:t>83</w:t>
-            </w:r>
-            <w:r>
-              <w:rPr>
-                <w:color w:val="000000"/>
-              </w:rPr>
-              <w:t>,</w:t>
-            </w:r>
-            <w:r>
-              <w:rPr>
-                <w:color w:val="000000"/>
-              </w:rPr>
-              <w:t>1</w:t>
+              <w:t>83.1</w:t>
             </w:r>
           </w:p>
         </w:tc>
@@ -19710,19 +19944,7 @@
               <w:rPr>
                 <w:color w:val="000000"/>
               </w:rPr>
-              <w:t>82</w:t>
-            </w:r>
-            <w:r>
-              <w:rPr>
-                <w:color w:val="000000"/>
-              </w:rPr>
-              <w:t>,</w:t>
-            </w:r>
-            <w:r>
-              <w:rPr>
-                <w:color w:val="000000"/>
-              </w:rPr>
-              <w:t>2</w:t>
+              <w:t>82.2</w:t>
             </w:r>
           </w:p>
         </w:tc>
@@ -19747,19 +19969,7 @@
               <w:rPr>
                 <w:color w:val="000000"/>
               </w:rPr>
-              <w:t>84</w:t>
-            </w:r>
-            <w:r>
-              <w:rPr>
-                <w:color w:val="000000"/>
-              </w:rPr>
-              <w:t>,</w:t>
-            </w:r>
-            <w:r>
-              <w:rPr>
-                <w:color w:val="000000"/>
-              </w:rPr>
-              <w:t>2</w:t>
+              <w:t>84.2</w:t>
             </w:r>
           </w:p>
         </w:tc>
@@ -19784,19 +19994,7 @@
               <w:rPr>
                 <w:color w:val="000000"/>
               </w:rPr>
-              <w:t>86</w:t>
-            </w:r>
-            <w:r>
-              <w:rPr>
-                <w:color w:val="000000"/>
-              </w:rPr>
-              <w:t>,</w:t>
-            </w:r>
-            <w:r>
-              <w:rPr>
-                <w:color w:val="000000"/>
-              </w:rPr>
-              <w:t>5</w:t>
+              <w:t>86.5</w:t>
             </w:r>
           </w:p>
         </w:tc>
@@ -19821,19 +20019,7 @@
               <w:rPr>
                 <w:color w:val="000000"/>
               </w:rPr>
-              <w:t>84</w:t>
-            </w:r>
-            <w:r>
-              <w:rPr>
-                <w:color w:val="000000"/>
-              </w:rPr>
-              <w:t>,</w:t>
-            </w:r>
-            <w:r>
-              <w:rPr>
-                <w:color w:val="000000"/>
-              </w:rPr>
-              <w:t>3</w:t>
+              <w:t>84.3</w:t>
             </w:r>
           </w:p>
         </w:tc>
@@ -19858,25 +20044,13 @@
               <w:rPr>
                 <w:color w:val="000000"/>
               </w:rPr>
-              <w:t>87</w:t>
-            </w:r>
-            <w:r>
-              <w:rPr>
-                <w:color w:val="000000"/>
-              </w:rPr>
-              <w:t>,</w:t>
-            </w:r>
-            <w:r>
-              <w:rPr>
-                <w:color w:val="000000"/>
-              </w:rPr>
-              <w:t>7</w:t>
-            </w:r>
-          </w:p>
-        </w:tc>
-        <w:tc>
-          <w:tcPr>
-            <w:tcW w:w="680" w:type="dxa"/>
+              <w:t>87.7</w:t>
+            </w:r>
+          </w:p>
+        </w:tc>
+        <w:tc>
+          <w:tcPr>
+            <w:tcW w:w="767" w:type="dxa"/>
             <w:noWrap/>
             <w:vAlign w:val="bottom"/>
             <w:hideMark/>
@@ -19895,19 +20069,7 @@
               <w:rPr>
                 <w:color w:val="000000"/>
               </w:rPr>
-              <w:t>96</w:t>
-            </w:r>
-            <w:r>
-              <w:rPr>
-                <w:color w:val="000000"/>
-              </w:rPr>
-              <w:t>,</w:t>
-            </w:r>
-            <w:r>
-              <w:rPr>
-                <w:color w:val="000000"/>
-              </w:rPr>
-              <w:t>3</w:t>
+              <w:t>96.3</w:t>
             </w:r>
           </w:p>
         </w:tc>
@@ -19932,19 +20094,7 @@
               <w:rPr>
                 <w:color w:val="000000"/>
               </w:rPr>
-              <w:t>90</w:t>
-            </w:r>
-            <w:r>
-              <w:rPr>
-                <w:color w:val="000000"/>
-              </w:rPr>
-              <w:t>,</w:t>
-            </w:r>
-            <w:r>
-              <w:rPr>
-                <w:color w:val="000000"/>
-              </w:rPr>
-              <w:t>2</w:t>
+              <w:t>90.2</w:t>
             </w:r>
           </w:p>
         </w:tc>
@@ -19997,19 +20147,7 @@
               <w:rPr>
                 <w:color w:val="000000"/>
               </w:rPr>
-              <w:t>0</w:t>
-            </w:r>
-            <w:r>
-              <w:rPr>
-                <w:color w:val="000000"/>
-              </w:rPr>
-              <w:t>,</w:t>
-            </w:r>
-            <w:r>
-              <w:rPr>
-                <w:color w:val="000000"/>
-              </w:rPr>
-              <w:t>67</w:t>
+              <w:t>0.67</w:t>
             </w:r>
           </w:p>
         </w:tc>
@@ -20028,19 +20166,7 @@
               <w:rPr>
                 <w:color w:val="000000"/>
               </w:rPr>
-              <w:t>0</w:t>
-            </w:r>
-            <w:r>
-              <w:rPr>
-                <w:color w:val="000000"/>
-              </w:rPr>
-              <w:t>,</w:t>
-            </w:r>
-            <w:r>
-              <w:rPr>
-                <w:color w:val="000000"/>
-              </w:rPr>
-              <w:t>60</w:t>
+              <w:t>0.60</w:t>
             </w:r>
           </w:p>
         </w:tc>
@@ -20059,19 +20185,7 @@
               <w:rPr>
                 <w:color w:val="000000"/>
               </w:rPr>
-              <w:t>0</w:t>
-            </w:r>
-            <w:r>
-              <w:rPr>
-                <w:color w:val="000000"/>
-              </w:rPr>
-              <w:t>,</w:t>
-            </w:r>
-            <w:r>
-              <w:rPr>
-                <w:color w:val="000000"/>
-              </w:rPr>
-              <w:t>68</w:t>
+              <w:t>0.68</w:t>
             </w:r>
           </w:p>
         </w:tc>
@@ -20090,19 +20204,7 @@
               <w:rPr>
                 <w:color w:val="000000"/>
               </w:rPr>
-              <w:t>0</w:t>
-            </w:r>
-            <w:r>
-              <w:rPr>
-                <w:color w:val="000000"/>
-              </w:rPr>
-              <w:t>,</w:t>
-            </w:r>
-            <w:r>
-              <w:rPr>
-                <w:color w:val="000000"/>
-              </w:rPr>
-              <w:t>66</w:t>
+              <w:t>0.66</w:t>
             </w:r>
           </w:p>
         </w:tc>
@@ -20121,19 +20223,7 @@
               <w:rPr>
                 <w:color w:val="000000"/>
               </w:rPr>
-              <w:t>0</w:t>
-            </w:r>
-            <w:r>
-              <w:rPr>
-                <w:color w:val="000000"/>
-              </w:rPr>
-              <w:t>,</w:t>
-            </w:r>
-            <w:r>
-              <w:rPr>
-                <w:color w:val="000000"/>
-              </w:rPr>
-              <w:t>70</w:t>
+              <w:t>0.70</w:t>
             </w:r>
           </w:p>
         </w:tc>
@@ -20152,19 +20242,7 @@
               <w:rPr>
                 <w:color w:val="000000"/>
               </w:rPr>
-              <w:t>0</w:t>
-            </w:r>
-            <w:r>
-              <w:rPr>
-                <w:color w:val="000000"/>
-              </w:rPr>
-              <w:t>,</w:t>
-            </w:r>
-            <w:r>
-              <w:rPr>
-                <w:color w:val="000000"/>
-              </w:rPr>
-              <w:t>69</w:t>
+              <w:t>0.69</w:t>
             </w:r>
           </w:p>
         </w:tc>
@@ -20183,19 +20261,7 @@
               <w:rPr>
                 <w:color w:val="000000"/>
               </w:rPr>
-              <w:t>0</w:t>
-            </w:r>
-            <w:r>
-              <w:rPr>
-                <w:color w:val="000000"/>
-              </w:rPr>
-              <w:t>,</w:t>
-            </w:r>
-            <w:r>
-              <w:rPr>
-                <w:color w:val="000000"/>
-              </w:rPr>
-              <w:t>68</w:t>
+              <w:t>0.68</w:t>
             </w:r>
           </w:p>
         </w:tc>
@@ -20214,25 +20280,13 @@
               <w:rPr>
                 <w:color w:val="000000"/>
               </w:rPr>
-              <w:t>0</w:t>
-            </w:r>
-            <w:r>
-              <w:rPr>
-                <w:color w:val="000000"/>
-              </w:rPr>
-              <w:t>,</w:t>
-            </w:r>
-            <w:r>
-              <w:rPr>
-                <w:color w:val="000000"/>
-              </w:rPr>
-              <w:t>77</w:t>
-            </w:r>
-          </w:p>
-        </w:tc>
-        <w:tc>
-          <w:tcPr>
-            <w:tcW w:w="680" w:type="dxa"/>
+              <w:t>0.77</w:t>
+            </w:r>
+          </w:p>
+        </w:tc>
+        <w:tc>
+          <w:tcPr>
+            <w:tcW w:w="767" w:type="dxa"/>
             <w:noWrap/>
             <w:vAlign w:val="bottom"/>
           </w:tcPr>
@@ -20245,19 +20299,7 @@
               <w:rPr>
                 <w:color w:val="000000"/>
               </w:rPr>
-              <w:t>0</w:t>
-            </w:r>
-            <w:r>
-              <w:rPr>
-                <w:color w:val="000000"/>
-              </w:rPr>
-              <w:t>,</w:t>
-            </w:r>
-            <w:r>
-              <w:rPr>
-                <w:color w:val="000000"/>
-              </w:rPr>
-              <w:t>93</w:t>
+              <w:t>0.93</w:t>
             </w:r>
           </w:p>
         </w:tc>
@@ -20276,19 +20318,7 @@
               <w:rPr>
                 <w:color w:val="000000"/>
               </w:rPr>
-              <w:t>0</w:t>
-            </w:r>
-            <w:r>
-              <w:rPr>
-                <w:color w:val="000000"/>
-              </w:rPr>
-              <w:t>,</w:t>
-            </w:r>
-            <w:r>
-              <w:rPr>
-                <w:color w:val="000000"/>
-              </w:rPr>
-              <w:t>81</w:t>
+              <w:t>0.81</w:t>
             </w:r>
           </w:p>
         </w:tc>
@@ -20307,9 +20337,58 @@
       <w:pPr>
         <w:pStyle w:val="TextoNormalTCC"/>
         <w:ind w:firstLine="0"/>
-        <w:rPr>
-          <w:b/>
-        </w:rPr>
+      </w:pPr>
+      <w:r>
+        <w:t xml:space="preserve">A progressão das acurácias durante o treino e o teste para o Experimento </w:t>
+      </w:r>
+      <w:r>
+        <w:t>4</w:t>
+      </w:r>
+      <w:r>
+        <w:t xml:space="preserve"> é mostrada na </w:t>
+      </w:r>
+      <w:r>
+        <w:fldChar w:fldCharType="begin"/>
+      </w:r>
+      <w:r>
+        <w:instrText xml:space="preserve"> REF _Ref124491543 \h </w:instrText>
+      </w:r>
+      <w:r>
+        <w:fldChar w:fldCharType="separate"/>
+      </w:r>
+      <w:r>
+        <w:t xml:space="preserve">Figura </w:t>
+      </w:r>
+      <w:r>
+        <w:rPr>
+          <w:noProof/>
+        </w:rPr>
+        <w:t>19</w:t>
+      </w:r>
+      <w:r>
+        <w:fldChar w:fldCharType="end"/>
+      </w:r>
+      <w:r>
+        <w:fldChar w:fldCharType="begin"/>
+      </w:r>
+      <w:r>
+        <w:instrText xml:space="preserve"> REF _Ref124491483 \h </w:instrText>
+      </w:r>
+      <w:r>
+        <w:fldChar w:fldCharType="separate"/>
+      </w:r>
+      <w:r>
+        <w:fldChar w:fldCharType="end"/>
+      </w:r>
+      <w:r>
+        <w:t>:</w:t>
+      </w:r>
+    </w:p>
+    <w:p>
+      <w:pPr>
+        <w:pStyle w:val="TextoNormalTCC"/>
+        <w:keepNext/>
+        <w:ind w:firstLine="0"/>
       </w:pPr>
       <w:r>
         <w:rPr>
@@ -20367,17 +20446,83 @@
     </w:p>
     <w:p>
       <w:pPr>
+        <w:pStyle w:val="Caption"/>
+      </w:pPr>
+      <w:bookmarkStart w:id="49" w:name="_Ref124491543"/>
+      <w:r>
+        <w:t xml:space="preserve">Figura </w:t>
+      </w:r>
+      <w:fldSimple w:instr=" SEQ Figura \* ARABIC ">
+        <w:r>
+          <w:rPr>
+            <w:noProof/>
+          </w:rPr>
+          <w:t>19</w:t>
+        </w:r>
+      </w:fldSimple>
+      <w:bookmarkEnd w:id="49"/>
+      <w:r>
+        <w:t xml:space="preserve">. </w:t>
+      </w:r>
+      <w:r>
+        <w:t xml:space="preserve">Progressão da acurácia de treino e teste para o Experimento </w:t>
+      </w:r>
+      <w:r>
+        <w:t>4</w:t>
+      </w:r>
+    </w:p>
+    <w:p>
+      <w:pPr>
         <w:pStyle w:val="TextoNormalTCC"/>
         <w:ind w:firstLine="0"/>
-        <w:rPr>
-          <w:b/>
-        </w:rPr>
-      </w:pPr>
+      </w:pPr>
+      <w:r>
+        <w:t xml:space="preserve">Por fim, as matrizes de confusão normalizadas para o Experimento </w:t>
+      </w:r>
+      <w:r>
+        <w:t>4</w:t>
+      </w:r>
+      <w:r>
+        <w:t xml:space="preserve"> são mostradas na</w:t>
+      </w:r>
+      <w:r>
+        <w:t xml:space="preserve"> </w:t>
+      </w:r>
+      <w:r>
+        <w:fldChar w:fldCharType="begin"/>
+      </w:r>
+      <w:r>
+        <w:instrText xml:space="preserve"> REF _Ref124491645 \h </w:instrText>
+      </w:r>
+      <w:r>
+        <w:fldChar w:fldCharType="separate"/>
+      </w:r>
+      <w:r>
+        <w:t xml:space="preserve">Figura </w:t>
+      </w:r>
       <w:r>
         <w:rPr>
           <w:noProof/>
         </w:rPr>
-        <w:lastRenderedPageBreak/>
+        <w:t>20</w:t>
+      </w:r>
+      <w:r>
+        <w:fldChar w:fldCharType="end"/>
+      </w:r>
+      <w:r>
+        <w:t>:</w:t>
+      </w:r>
+    </w:p>
+    <w:p>
+      <w:pPr>
+        <w:pStyle w:val="TextoNormalTCC"/>
+        <w:keepNext/>
+        <w:ind w:firstLine="0"/>
+      </w:pPr>
+      <w:r>
+        <w:rPr>
+          <w:noProof/>
+        </w:rPr>
         <w:drawing>
           <wp:inline distT="0" distB="0" distL="0" distR="0" wp14:anchorId="7054C087" wp14:editId="50C7285F">
             <wp:extent cx="5759450" cy="2303780"/>
@@ -20430,13 +20575,32 @@
     </w:p>
     <w:p>
       <w:pPr>
-        <w:pStyle w:val="TextoNormalTCC"/>
-        <w:ind w:firstLine="0"/>
-        <w:rPr>
-          <w:b/>
-        </w:rPr>
-      </w:pPr>
-    </w:p>
+        <w:pStyle w:val="Caption"/>
+      </w:pPr>
+      <w:bookmarkStart w:id="50" w:name="_Ref124491645"/>
+      <w:r>
+        <w:t xml:space="preserve">Figura </w:t>
+      </w:r>
+      <w:fldSimple w:instr=" SEQ Figura \* ARABIC ">
+        <w:r>
+          <w:rPr>
+            <w:noProof/>
+          </w:rPr>
+          <w:t>20</w:t>
+        </w:r>
+      </w:fldSimple>
+      <w:bookmarkEnd w:id="50"/>
+      <w:r>
+        <w:t xml:space="preserve">. </w:t>
+      </w:r>
+      <w:r>
+        <w:t xml:space="preserve">Matrizes de confusão normalizadas para o Experimento </w:t>
+      </w:r>
+      <w:r>
+        <w:t>4</w:t>
+      </w:r>
+    </w:p>
+    <w:p/>
     <w:p>
       <w:pPr>
         <w:pStyle w:val="ListParagraph"/>
@@ -20451,6 +20615,7 @@
         <w:rPr>
           <w:b/>
         </w:rPr>
+        <w:lastRenderedPageBreak/>
         <w:t>Conclusão(</w:t>
       </w:r>
       <w:proofErr w:type="spellStart"/>
@@ -20500,7 +20665,7 @@
       <w:r>
         <w:t>) ou considerações finais do TCC. Por fim, salienta-se que essa seção não deve conter tabelas ou figuras, sendo redigida</w:t>
       </w:r>
-      <w:bookmarkStart w:id="43" w:name="_Hlk66353157"/>
+      <w:bookmarkStart w:id="51" w:name="_Hlk66353157"/>
       <w:r>
         <w:t xml:space="preserve"> </w:t>
       </w:r>
@@ -20511,7 +20676,7 @@
         <w:t>.</w:t>
       </w:r>
     </w:p>
-    <w:bookmarkEnd w:id="43"/>
+    <w:bookmarkEnd w:id="51"/>
     <w:p>
       <w:pPr>
         <w:spacing w:line="360" w:lineRule="auto"/>
@@ -20573,7 +20738,7 @@
           <w:lang w:val="en-US"/>
         </w:rPr>
       </w:pPr>
-      <w:bookmarkStart w:id="44" w:name="_Hlk33977167"/>
+      <w:bookmarkStart w:id="52" w:name="_Hlk33977167"/>
       <w:proofErr w:type="spellStart"/>
       <w:r>
         <w:rPr>
@@ -20584,7 +20749,7 @@
       </w:r>
       <w:proofErr w:type="spellEnd"/>
     </w:p>
-    <w:bookmarkEnd w:id="44"/>
+    <w:bookmarkEnd w:id="52"/>
     <w:p>
       <w:pPr>
         <w:spacing w:line="360" w:lineRule="auto"/>
@@ -20602,7 +20767,6 @@
         </w:rPr>
       </w:pPr>
       <w:r>
-        <w:lastRenderedPageBreak/>
         <w:t xml:space="preserve">Analytics Vidhya. 2022. Vehicle Sound Classification Using Deep Learning. </w:t>
       </w:r>
       <w:r>
@@ -20902,6 +21066,7 @@
           <w:iCs/>
           <w:shd w:val="clear" w:color="auto" w:fill="FFFFFF"/>
         </w:rPr>
+        <w:lastRenderedPageBreak/>
         <w:t>Ciric</w:t>
       </w:r>
       <w:proofErr w:type="spellEnd"/>
@@ -21000,53 +21165,99 @@
       <w:r>
         <w:t xml:space="preserve">Data Science Academy [DSA]. 2022. Deep Learning Book. </w:t>
       </w:r>
+      <w:proofErr w:type="spellStart"/>
+      <w:r>
+        <w:t>Disponível</w:t>
+      </w:r>
+      <w:proofErr w:type="spellEnd"/>
+      <w:r>
+        <w:t xml:space="preserve"> </w:t>
+      </w:r>
+      <w:proofErr w:type="spellStart"/>
+      <w:r>
+        <w:t>em</w:t>
+      </w:r>
+      <w:proofErr w:type="spellEnd"/>
+      <w:r>
+        <w:t xml:space="preserve"> &lt;https://www.deeplearningbook.com.br&gt;. </w:t>
+      </w:r>
       <w:r>
         <w:rPr>
           <w:lang w:val="pt-BR"/>
         </w:rPr>
-        <w:t xml:space="preserve">Disponível em </w:t>
-      </w:r>
-      <w:r>
+        <w:t>Acesso em 29 de dezembro de 2022.</w:t>
+      </w:r>
+    </w:p>
+    <w:p>
+      <w:pPr>
+        <w:pStyle w:val="Refs"/>
         <w:rPr>
           <w:lang w:val="pt-BR"/>
         </w:rPr>
-        <w:t>&lt;</w:t>
-      </w:r>
-      <w:r>
+      </w:pPr>
+    </w:p>
+    <w:p>
+      <w:pPr>
+        <w:pStyle w:val="Refs"/>
         <w:rPr>
           <w:lang w:val="pt-BR"/>
         </w:rPr>
-        <w:t>https://www.deeplearningbook.com.br</w:t>
-      </w:r>
+      </w:pPr>
+      <w:proofErr w:type="spellStart"/>
       <w:r>
         <w:rPr>
           <w:lang w:val="pt-BR"/>
         </w:rPr>
-        <w:t>&gt;. Acesso em 29 de dezembro de 2022.</w:t>
-      </w:r>
-    </w:p>
-    <w:p>
-      <w:pPr>
-        <w:pStyle w:val="Refs"/>
+        <w:t>Devopedia</w:t>
+      </w:r>
+      <w:proofErr w:type="spellEnd"/>
+      <w:r>
         <w:rPr>
           <w:lang w:val="pt-BR"/>
         </w:rPr>
-      </w:pPr>
-    </w:p>
-    <w:p>
-      <w:pPr>
-        <w:pStyle w:val="Refs"/>
+        <w:t xml:space="preserve">. 2021. </w:t>
+      </w:r>
+      <w:proofErr w:type="spellStart"/>
+      <w:r>
         <w:rPr>
           <w:lang w:val="pt-BR"/>
         </w:rPr>
-      </w:pPr>
+        <w:t>Audio</w:t>
+      </w:r>
+      <w:proofErr w:type="spellEnd"/>
+      <w:r>
+        <w:rPr>
+          <w:lang w:val="pt-BR"/>
+        </w:rPr>
+        <w:t xml:space="preserve"> </w:t>
+      </w:r>
       <w:proofErr w:type="spellStart"/>
       <w:r>
-        <w:t>Devopedia</w:t>
+        <w:rPr>
+          <w:lang w:val="pt-BR"/>
+        </w:rPr>
+        <w:t>Feature</w:t>
       </w:r>
       <w:proofErr w:type="spellEnd"/>
       <w:r>
-        <w:t xml:space="preserve">. 2021. Audio Feature Extraction. </w:t>
+        <w:rPr>
+          <w:lang w:val="pt-BR"/>
+        </w:rPr>
+        <w:t xml:space="preserve"> </w:t>
+      </w:r>
+      <w:proofErr w:type="spellStart"/>
+      <w:r>
+        <w:rPr>
+          <w:lang w:val="pt-BR"/>
+        </w:rPr>
+        <w:t>Extraction</w:t>
+      </w:r>
+      <w:proofErr w:type="spellEnd"/>
+      <w:r>
+        <w:rPr>
+          <w:lang w:val="pt-BR"/>
+        </w:rPr>
+        <w:t xml:space="preserve">. </w:t>
       </w:r>
       <w:r>
         <w:rPr>
@@ -21290,147 +21501,147 @@
         <w:pStyle w:val="Refs"/>
       </w:pPr>
       <w:r>
+        <w:t>Mohammadi, M.; Al-Fuqaha, A. 2018. Enabling Cognitive Smart Cities Using Big Data and Machine Learning: Approaches and Challenges. IEEE Communications Magazine, vol. 56, no. 2: 94-101.</w:t>
+      </w:r>
+    </w:p>
+    <w:p>
+      <w:pPr>
+        <w:pStyle w:val="Refs"/>
+      </w:pPr>
+    </w:p>
+    <w:p>
+      <w:pPr>
+        <w:pStyle w:val="Refs"/>
+      </w:pPr>
+      <w:proofErr w:type="spellStart"/>
+      <w:r>
+        <w:t>Nickischer</w:t>
+      </w:r>
+      <w:proofErr w:type="spellEnd"/>
+      <w:r>
+        <w:t xml:space="preserve">, A. 2020. Environmental Impacts of Internal Combustion Engines and </w:t>
+      </w:r>
+    </w:p>
+    <w:p>
+      <w:pPr>
+        <w:pStyle w:val="Refs"/>
+      </w:pPr>
+      <w:r>
+        <w:t>Electric Battery Vehicles. D.U. Quark, Volume #4 (Issue #2): 21-31.</w:t>
+      </w:r>
+    </w:p>
+    <w:p>
+      <w:pPr>
+        <w:pStyle w:val="Refs"/>
+      </w:pPr>
+    </w:p>
+    <w:p>
+      <w:pPr>
+        <w:pStyle w:val="Refs"/>
+      </w:pPr>
+      <w:proofErr w:type="spellStart"/>
+      <w:r>
+        <w:t>Piczak</w:t>
+      </w:r>
+      <w:proofErr w:type="spellEnd"/>
+      <w:r>
+        <w:t>, K. 2015. Environmental sound classification with convolutional neural networks. 2015 IEEE 25th International Workshop on Machine Learning for Signal Processing (MLSP), 2015: 1-6.</w:t>
+      </w:r>
+    </w:p>
+    <w:p>
+      <w:pPr>
+        <w:pStyle w:val="Refs"/>
+      </w:pPr>
+    </w:p>
+    <w:p>
+      <w:pPr>
+        <w:pStyle w:val="Refs"/>
+      </w:pPr>
+      <w:proofErr w:type="spellStart"/>
+      <w:r>
+        <w:rPr>
+          <w:lang w:val="pt-BR"/>
+        </w:rPr>
+        <w:t>Sahidullah</w:t>
+      </w:r>
+      <w:proofErr w:type="spellEnd"/>
+      <w:r>
+        <w:rPr>
+          <w:lang w:val="pt-BR"/>
+        </w:rPr>
+        <w:t xml:space="preserve">, M; </w:t>
+      </w:r>
+      <w:proofErr w:type="spellStart"/>
+      <w:r>
+        <w:rPr>
+          <w:lang w:val="pt-BR"/>
+        </w:rPr>
+        <w:t>Goutam</w:t>
+      </w:r>
+      <w:proofErr w:type="spellEnd"/>
+      <w:r>
+        <w:rPr>
+          <w:lang w:val="pt-BR"/>
+        </w:rPr>
+        <w:t xml:space="preserve"> Saha, G</w:t>
+      </w:r>
+      <w:r>
+        <w:rPr>
+          <w:lang w:val="pt-BR"/>
+        </w:rPr>
+        <w:t xml:space="preserve">. 2011. </w:t>
+      </w:r>
+      <w:r>
+        <w:t xml:space="preserve">Design, </w:t>
+      </w:r>
+      <w:proofErr w:type="gramStart"/>
+      <w:r>
+        <w:t>analysis</w:t>
+      </w:r>
+      <w:proofErr w:type="gramEnd"/>
+      <w:r>
+        <w:t xml:space="preserve"> and experimental evaluation of block-based transformation in MFCC computation for speaker recognition. Speech Communication, Volume 54, Issue 4, 2012: 543-565.</w:t>
+      </w:r>
+    </w:p>
+    <w:p>
+      <w:pPr>
+        <w:pStyle w:val="Refs"/>
+      </w:pPr>
+    </w:p>
+    <w:p>
+      <w:pPr>
+        <w:pStyle w:val="Refs"/>
+        <w:rPr>
+          <w:shd w:val="clear" w:color="auto" w:fill="FFFFFF"/>
+        </w:rPr>
+      </w:pPr>
+      <w:proofErr w:type="spellStart"/>
+      <w:r>
+        <w:rPr>
+          <w:shd w:val="clear" w:color="auto" w:fill="FFFFFF"/>
+        </w:rPr>
+        <w:t>Salamon</w:t>
+      </w:r>
+      <w:proofErr w:type="spellEnd"/>
+      <w:r>
+        <w:rPr>
+          <w:shd w:val="clear" w:color="auto" w:fill="FFFFFF"/>
+        </w:rPr>
+        <w:t>, J; Bello, J. 2016. Deep Convolutional Neural Networks and Data</w:t>
+      </w:r>
+    </w:p>
+    <w:p>
+      <w:pPr>
+        <w:pStyle w:val="Refs"/>
+        <w:rPr>
+          <w:shd w:val="clear" w:color="auto" w:fill="FFFFFF"/>
+        </w:rPr>
+      </w:pPr>
+      <w:r>
+        <w:rPr>
+          <w:shd w:val="clear" w:color="auto" w:fill="FFFFFF"/>
+        </w:rPr>
         <w:lastRenderedPageBreak/>
-        <w:t>Mohammadi, M.; Al-Fuqaha, A. 2018. Enabling Cognitive Smart Cities Using Big Data and Machine Learning: Approaches and Challenges. IEEE Communications Magazine, vol. 56, no. 2: 94-101.</w:t>
-      </w:r>
-    </w:p>
-    <w:p>
-      <w:pPr>
-        <w:pStyle w:val="Refs"/>
-      </w:pPr>
-    </w:p>
-    <w:p>
-      <w:pPr>
-        <w:pStyle w:val="Refs"/>
-      </w:pPr>
-      <w:proofErr w:type="spellStart"/>
-      <w:r>
-        <w:t>Nickischer</w:t>
-      </w:r>
-      <w:proofErr w:type="spellEnd"/>
-      <w:r>
-        <w:t xml:space="preserve">, A. 2020. Environmental Impacts of Internal Combustion Engines and </w:t>
-      </w:r>
-    </w:p>
-    <w:p>
-      <w:pPr>
-        <w:pStyle w:val="Refs"/>
-      </w:pPr>
-      <w:r>
-        <w:t>Electric Battery Vehicles. D.U. Quark, Volume #4 (Issue #2): 21-31.</w:t>
-      </w:r>
-    </w:p>
-    <w:p>
-      <w:pPr>
-        <w:pStyle w:val="Refs"/>
-      </w:pPr>
-    </w:p>
-    <w:p>
-      <w:pPr>
-        <w:pStyle w:val="Refs"/>
-      </w:pPr>
-      <w:proofErr w:type="spellStart"/>
-      <w:r>
-        <w:t>Piczak</w:t>
-      </w:r>
-      <w:proofErr w:type="spellEnd"/>
-      <w:r>
-        <w:t>, K. 2015. Environmental sound classification with convolutional neural networks. 2015 IEEE 25th International Workshop on Machine Learning for Signal Processing (MLSP), 2015: 1-6.</w:t>
-      </w:r>
-    </w:p>
-    <w:p>
-      <w:pPr>
-        <w:pStyle w:val="Refs"/>
-      </w:pPr>
-    </w:p>
-    <w:p>
-      <w:pPr>
-        <w:pStyle w:val="Refs"/>
-      </w:pPr>
-      <w:proofErr w:type="spellStart"/>
-      <w:r>
-        <w:rPr>
-          <w:lang w:val="pt-BR"/>
-        </w:rPr>
-        <w:t>Sahidullah</w:t>
-      </w:r>
-      <w:proofErr w:type="spellEnd"/>
-      <w:r>
-        <w:rPr>
-          <w:lang w:val="pt-BR"/>
-        </w:rPr>
-        <w:t xml:space="preserve">, M; </w:t>
-      </w:r>
-      <w:proofErr w:type="spellStart"/>
-      <w:r>
-        <w:rPr>
-          <w:lang w:val="pt-BR"/>
-        </w:rPr>
-        <w:t>Goutam</w:t>
-      </w:r>
-      <w:proofErr w:type="spellEnd"/>
-      <w:r>
-        <w:rPr>
-          <w:lang w:val="pt-BR"/>
-        </w:rPr>
-        <w:t xml:space="preserve"> Saha, G</w:t>
-      </w:r>
-      <w:r>
-        <w:rPr>
-          <w:lang w:val="pt-BR"/>
-        </w:rPr>
-        <w:t xml:space="preserve">. 2011. </w:t>
-      </w:r>
-      <w:r>
-        <w:t xml:space="preserve">Design, </w:t>
-      </w:r>
-      <w:proofErr w:type="gramStart"/>
-      <w:r>
-        <w:t>analysis</w:t>
-      </w:r>
-      <w:proofErr w:type="gramEnd"/>
-      <w:r>
-        <w:t xml:space="preserve"> and experimental evaluation of block-based transformation in MFCC computation for speaker recognition. Speech Communication, Volume 54, Issue 4, 2012: 543-565.</w:t>
-      </w:r>
-    </w:p>
-    <w:p>
-      <w:pPr>
-        <w:pStyle w:val="Refs"/>
-      </w:pPr>
-    </w:p>
-    <w:p>
-      <w:pPr>
-        <w:pStyle w:val="Refs"/>
-        <w:rPr>
-          <w:shd w:val="clear" w:color="auto" w:fill="FFFFFF"/>
-        </w:rPr>
-      </w:pPr>
-      <w:proofErr w:type="spellStart"/>
-      <w:r>
-        <w:rPr>
-          <w:shd w:val="clear" w:color="auto" w:fill="FFFFFF"/>
-        </w:rPr>
-        <w:t>Salamon</w:t>
-      </w:r>
-      <w:proofErr w:type="spellEnd"/>
-      <w:r>
-        <w:rPr>
-          <w:shd w:val="clear" w:color="auto" w:fill="FFFFFF"/>
-        </w:rPr>
-        <w:t>, J; Bello, J. 2016. Deep Convolutional Neural Networks and Data</w:t>
-      </w:r>
-    </w:p>
-    <w:p>
-      <w:pPr>
-        <w:pStyle w:val="Refs"/>
-        <w:rPr>
-          <w:shd w:val="clear" w:color="auto" w:fill="FFFFFF"/>
-        </w:rPr>
-      </w:pPr>
-      <w:r>
-        <w:rPr>
-          <w:shd w:val="clear" w:color="auto" w:fill="FFFFFF"/>
-        </w:rPr>
         <w:t xml:space="preserve">Augmentation for Environmental Sound Classification. </w:t>
       </w:r>
       <w:r>
@@ -21659,11 +21870,11 @@
       <w:r>
         <w:t xml:space="preserve">Wu, Z.; Wan, Z.; Ge, D. et al. 2022. </w:t>
       </w:r>
-      <w:bookmarkStart w:id="45" w:name="_Hlk117150541"/>
+      <w:bookmarkStart w:id="53" w:name="_Hlk117150541"/>
       <w:r>
         <w:t xml:space="preserve">Car engine sounds recognition based on deformable feature map residual network. </w:t>
       </w:r>
-      <w:bookmarkEnd w:id="45"/>
+      <w:bookmarkEnd w:id="53"/>
       <w:r>
         <w:t>Sci Rep 12, 2744 (2022).</w:t>
       </w:r>
@@ -21733,7 +21944,6 @@
         <w:pStyle w:val="Refs"/>
       </w:pPr>
       <w:r>
-        <w:lastRenderedPageBreak/>
         <w:t xml:space="preserve">Zhao, Y; Zhang, H; An, L; et al. 2018. Improving the approaches of traffic demand forecasting in the big data era. </w:t>
       </w:r>
       <w:proofErr w:type="spellStart"/>
@@ -22554,8 +22764,8 @@
         <w:szCs w:val="17"/>
       </w:rPr>
     </w:pPr>
-    <w:bookmarkStart w:id="46" w:name="_Hlk33913842"/>
-    <w:bookmarkStart w:id="47" w:name="_Hlk33913843"/>
+    <w:bookmarkStart w:id="54" w:name="_Hlk33913842"/>
+    <w:bookmarkStart w:id="55" w:name="_Hlk33913843"/>
     <w:r>
       <w:rPr>
         <w:noProof/>
@@ -22768,8 +22978,8 @@
       <w:tab/>
     </w:r>
   </w:p>
-  <w:bookmarkEnd w:id="46"/>
-  <w:bookmarkEnd w:id="47"/>
+  <w:bookmarkEnd w:id="54"/>
+  <w:bookmarkEnd w:id="55"/>
   <w:p>
     <w:pPr>
       <w:pStyle w:val="Header"/>

</xml_diff>